<commit_message>
Add plan, add final screenshot, and finish Word document
</commit_message>
<xml_diff>
--- a/lab06/CSCI1411-Lab06-PA2 prep and VS.docx
+++ b/lab06/CSCI1411-Lab06-PA2 prep and VS.docx
@@ -1,6 +1,6 @@
 
 <file path=word/document.xml><?xml version="1.0" encoding="utf-8"?>
-<w:document xmlns:wpc="http://schemas.microsoft.com/office/word/2010/wordprocessingCanvas" xmlns:cx="http://schemas.microsoft.com/office/drawing/2014/chartex" xmlns:cx1="http://schemas.microsoft.com/office/drawing/2015/9/8/chartex" xmlns:mc="http://schemas.openxmlformats.org/markup-compatibility/2006" xmlns:o="urn:schemas-microsoft-com:office:office" xmlns:r="http://schemas.openxmlformats.org/officeDocument/2006/relationships" xmlns:m="http://schemas.openxmlformats.org/officeDocument/2006/math" xmlns:v="urn:schemas-microsoft-com:vml" xmlns:wp14="http://schemas.microsoft.com/office/word/2010/wordprocessingDrawing" xmlns:wp="http://schemas.openxmlformats.org/drawingml/2006/wordprocessingDrawing" xmlns:w10="urn:schemas-microsoft-com:office:word" xmlns:w="http://schemas.openxmlformats.org/wordprocessingml/2006/main" xmlns:w14="http://schemas.microsoft.com/office/word/2010/wordml" xmlns:w15="http://schemas.microsoft.com/office/word/2012/wordml" xmlns:w16se="http://schemas.microsoft.com/office/word/2015/wordml/symex" xmlns:wpg="http://schemas.microsoft.com/office/word/2010/wordprocessingGroup" xmlns:wpi="http://schemas.microsoft.com/office/word/2010/wordprocessingInk" xmlns:wne="http://schemas.microsoft.com/office/word/2006/wordml" xmlns:wps="http://schemas.microsoft.com/office/word/2010/wordprocessingShape" mc:Ignorable="w14 w15 w16se wp14">
+<w:document xmlns:wpc="http://schemas.microsoft.com/office/word/2010/wordprocessingCanvas" xmlns:mo="http://schemas.microsoft.com/office/mac/office/2008/main" xmlns:mc="http://schemas.openxmlformats.org/markup-compatibility/2006" xmlns:mv="urn:schemas-microsoft-com:mac:vml" xmlns:o="urn:schemas-microsoft-com:office:office" xmlns:r="http://schemas.openxmlformats.org/officeDocument/2006/relationships" xmlns:m="http://schemas.openxmlformats.org/officeDocument/2006/math" xmlns:v="urn:schemas-microsoft-com:vml" xmlns:wp14="http://schemas.microsoft.com/office/word/2010/wordprocessingDrawing" xmlns:wp="http://schemas.openxmlformats.org/drawingml/2006/wordprocessingDrawing" xmlns:w10="urn:schemas-microsoft-com:office:word" xmlns:w="http://schemas.openxmlformats.org/wordprocessingml/2006/main" xmlns:w14="http://schemas.microsoft.com/office/word/2010/wordml" xmlns:w15="http://schemas.microsoft.com/office/word/2012/wordml" xmlns:wpg="http://schemas.microsoft.com/office/word/2010/wordprocessingGroup" xmlns:wpi="http://schemas.microsoft.com/office/word/2010/wordprocessingInk" xmlns:wne="http://schemas.microsoft.com/office/word/2006/wordml" xmlns:wps="http://schemas.microsoft.com/office/word/2010/wordprocessingShape" mc:Ignorable="w14 w15 wp14">
   <w:body>
     <w:p>
       <w:pPr>
@@ -959,8 +959,111 @@
       <w:r>
         <w:rPr>
           <w:rFonts w:cs="Courier New"/>
-        </w:rPr>
-        <w:t>Lab06a1, lab06a2</w:t>
+          <w:noProof/>
+        </w:rPr>
+        <w:lastRenderedPageBreak/>
+        <w:drawing>
+          <wp:inline distT="0" distB="0" distL="0" distR="0" wp14:anchorId="521F0FF2" wp14:editId="039CA9B6">
+            <wp:extent cx="5766435" cy="3247137"/>
+            <wp:effectExtent l="0" t="0" r="0" b="4445"/>
+            <wp:docPr id="4" name="Picture 4" descr="screenshots/lab06a1.PNG"/>
+            <wp:cNvGraphicFramePr>
+              <a:graphicFrameLocks xmlns:a="http://schemas.openxmlformats.org/drawingml/2006/main" noChangeAspect="1"/>
+            </wp:cNvGraphicFramePr>
+            <a:graphic xmlns:a="http://schemas.openxmlformats.org/drawingml/2006/main">
+              <a:graphicData uri="http://schemas.openxmlformats.org/drawingml/2006/picture">
+                <pic:pic xmlns:pic="http://schemas.openxmlformats.org/drawingml/2006/picture">
+                  <pic:nvPicPr>
+                    <pic:cNvPr id="0" name="Picture 1" descr="screenshots/lab06a1.PNG"/>
+                    <pic:cNvPicPr>
+                      <a:picLocks noChangeAspect="1" noChangeArrowheads="1"/>
+                    </pic:cNvPicPr>
+                  </pic:nvPicPr>
+                  <pic:blipFill>
+                    <a:blip r:embed="rId12" cstate="print">
+                      <a:extLst>
+                        <a:ext uri="{28A0092B-C50C-407E-A947-70E740481C1C}">
+                          <a14:useLocalDpi xmlns:a14="http://schemas.microsoft.com/office/drawing/2010/main" val="0"/>
+                        </a:ext>
+                      </a:extLst>
+                    </a:blip>
+                    <a:srcRect/>
+                    <a:stretch>
+                      <a:fillRect/>
+                    </a:stretch>
+                  </pic:blipFill>
+                  <pic:spPr bwMode="auto">
+                    <a:xfrm>
+                      <a:off x="0" y="0"/>
+                      <a:ext cx="5779610" cy="3254556"/>
+                    </a:xfrm>
+                    <a:prstGeom prst="rect">
+                      <a:avLst/>
+                    </a:prstGeom>
+                    <a:noFill/>
+                    <a:ln>
+                      <a:noFill/>
+                    </a:ln>
+                  </pic:spPr>
+                </pic:pic>
+              </a:graphicData>
+            </a:graphic>
+          </wp:inline>
+        </w:drawing>
+      </w:r>
+      <w:r>
+        <w:rPr>
+          <w:rFonts w:cs="Courier New"/>
+          <w:noProof/>
+        </w:rPr>
+        <w:drawing>
+          <wp:inline distT="0" distB="0" distL="0" distR="0" wp14:anchorId="5AA54B94" wp14:editId="4EE35650">
+            <wp:extent cx="5766435" cy="3247137"/>
+            <wp:effectExtent l="0" t="0" r="0" b="4445"/>
+            <wp:docPr id="7" name="Picture 7" descr="screenshots/lab06a2.PNG"/>
+            <wp:cNvGraphicFramePr>
+              <a:graphicFrameLocks xmlns:a="http://schemas.openxmlformats.org/drawingml/2006/main" noChangeAspect="1"/>
+            </wp:cNvGraphicFramePr>
+            <a:graphic xmlns:a="http://schemas.openxmlformats.org/drawingml/2006/main">
+              <a:graphicData uri="http://schemas.openxmlformats.org/drawingml/2006/picture">
+                <pic:pic xmlns:pic="http://schemas.openxmlformats.org/drawingml/2006/picture">
+                  <pic:nvPicPr>
+                    <pic:cNvPr id="0" name="Picture 2" descr="screenshots/lab06a2.PNG"/>
+                    <pic:cNvPicPr>
+                      <a:picLocks noChangeAspect="1" noChangeArrowheads="1"/>
+                    </pic:cNvPicPr>
+                  </pic:nvPicPr>
+                  <pic:blipFill>
+                    <a:blip r:embed="rId13" cstate="print">
+                      <a:extLst>
+                        <a:ext uri="{28A0092B-C50C-407E-A947-70E740481C1C}">
+                          <a14:useLocalDpi xmlns:a14="http://schemas.microsoft.com/office/drawing/2010/main" val="0"/>
+                        </a:ext>
+                      </a:extLst>
+                    </a:blip>
+                    <a:srcRect/>
+                    <a:stretch>
+                      <a:fillRect/>
+                    </a:stretch>
+                  </pic:blipFill>
+                  <pic:spPr bwMode="auto">
+                    <a:xfrm>
+                      <a:off x="0" y="0"/>
+                      <a:ext cx="5781585" cy="3255668"/>
+                    </a:xfrm>
+                    <a:prstGeom prst="rect">
+                      <a:avLst/>
+                    </a:prstGeom>
+                    <a:noFill/>
+                    <a:ln>
+                      <a:noFill/>
+                    </a:ln>
+                  </pic:spPr>
+                </pic:pic>
+              </a:graphicData>
+            </a:graphic>
+          </wp:inline>
+        </w:drawing>
       </w:r>
     </w:p>
     <w:p>
@@ -1017,16 +1120,19 @@
         <w:rPr>
           <w:b/>
         </w:rPr>
+        <w:t>Part II – More Skills (5 pts)</w:t>
+      </w:r>
+    </w:p>
+    <w:p>
+      <w:r>
+        <w:t>Write a program that asks the user how many random numbers and the maximum random number.  Then it prints these out and prints out the average of these numbers.</w:t>
+      </w:r>
+      <w:r>
+        <w:t xml:space="preserve">  Hint:  You know how many </w:t>
+      </w:r>
+      <w:r>
         <w:lastRenderedPageBreak/>
-        <w:t>Part II – More Skills (5 pts)</w:t>
-      </w:r>
-    </w:p>
-    <w:p>
-      <w:r>
-        <w:t>Write a program that asks the user how many random numbers and the maximum random number.  Then it prints these out and prints out the average of these numbers.</w:t>
-      </w:r>
-      <w:r>
-        <w:t xml:space="preserve">  Hint:  You know how many random numbers so that probably calls for a specific type of loop.  Write this program in </w:t>
+        <w:t xml:space="preserve">random numbers so that probably calls for a specific type of loop.  Write this program in </w:t>
       </w:r>
       <w:r>
         <w:rPr>
@@ -1043,7 +1149,7 @@
       <w:r>
         <w:t xml:space="preserve">Use </w:t>
       </w:r>
-      <w:hyperlink r:id="rId12" w:history="1">
+      <w:hyperlink r:id="rId14" w:history="1">
         <w:r>
           <w:rPr>
             <w:rStyle w:val="Hyperlink"/>
@@ -1082,7 +1188,57 @@
     </w:p>
     <w:p>
       <w:r>
-        <w:t>Lab06a3</w:t>
+        <w:rPr>
+          <w:noProof/>
+        </w:rPr>
+        <w:drawing>
+          <wp:inline distT="0" distB="0" distL="0" distR="0" wp14:anchorId="1785983E" wp14:editId="5E16C172">
+            <wp:extent cx="5921375" cy="3334385"/>
+            <wp:effectExtent l="0" t="0" r="0" b="0"/>
+            <wp:docPr id="8" name="Picture 8" descr="screenshots/lab06a3.PNG"/>
+            <wp:cNvGraphicFramePr>
+              <a:graphicFrameLocks xmlns:a="http://schemas.openxmlformats.org/drawingml/2006/main" noChangeAspect="1"/>
+            </wp:cNvGraphicFramePr>
+            <a:graphic xmlns:a="http://schemas.openxmlformats.org/drawingml/2006/main">
+              <a:graphicData uri="http://schemas.openxmlformats.org/drawingml/2006/picture">
+                <pic:pic xmlns:pic="http://schemas.openxmlformats.org/drawingml/2006/picture">
+                  <pic:nvPicPr>
+                    <pic:cNvPr id="0" name="Picture 3" descr="screenshots/lab06a3.PNG"/>
+                    <pic:cNvPicPr>
+                      <a:picLocks noChangeAspect="1" noChangeArrowheads="1"/>
+                    </pic:cNvPicPr>
+                  </pic:nvPicPr>
+                  <pic:blipFill>
+                    <a:blip r:embed="rId15" cstate="print">
+                      <a:extLst>
+                        <a:ext uri="{28A0092B-C50C-407E-A947-70E740481C1C}">
+                          <a14:useLocalDpi xmlns:a14="http://schemas.microsoft.com/office/drawing/2010/main" val="0"/>
+                        </a:ext>
+                      </a:extLst>
+                    </a:blip>
+                    <a:srcRect/>
+                    <a:stretch>
+                      <a:fillRect/>
+                    </a:stretch>
+                  </pic:blipFill>
+                  <pic:spPr bwMode="auto">
+                    <a:xfrm>
+                      <a:off x="0" y="0"/>
+                      <a:ext cx="5921375" cy="3334385"/>
+                    </a:xfrm>
+                    <a:prstGeom prst="rect">
+                      <a:avLst/>
+                    </a:prstGeom>
+                    <a:noFill/>
+                    <a:ln>
+                      <a:noFill/>
+                    </a:ln>
+                  </pic:spPr>
+                </pic:pic>
+              </a:graphicData>
+            </a:graphic>
+          </wp:inline>
+        </w:drawing>
       </w:r>
     </w:p>
     <w:p>
@@ -1186,8 +1342,6 @@
       <w:r>
         <w:t>/* Name:</w:t>
       </w:r>
-      <w:bookmarkStart w:id="0" w:name="_GoBack"/>
-      <w:bookmarkEnd w:id="0"/>
       <w:r>
         <w:br/>
         <w:t>Class: CSCI 1411-00X</w:t>
@@ -1256,9 +1410,3025 @@
         <w:t>.  Upload only the .cpp and .h files to Canvas.</w:t>
       </w:r>
     </w:p>
+    <w:p>
+      <w:pPr>
+        <w:rPr>
+          <w:rFonts w:cs="Courier New"/>
+        </w:rPr>
+      </w:pPr>
+      <w:r>
+        <w:rPr>
+          <w:rFonts w:cs="Courier New"/>
+        </w:rPr>
+        <w:br w:type="page"/>
+      </w:r>
+    </w:p>
+    <w:p>
+      <w:pPr>
+        <w:autoSpaceDE w:val="0"/>
+        <w:autoSpaceDN w:val="0"/>
+        <w:adjustRightInd w:val="0"/>
+        <w:spacing w:after="0" w:line="240" w:lineRule="auto"/>
+        <w:rPr>
+          <w:rFonts w:cs="Courier New"/>
+        </w:rPr>
+      </w:pPr>
+      <w:r>
+        <w:rPr>
+          <w:rFonts w:cs="Courier New"/>
+        </w:rPr>
+        <w:lastRenderedPageBreak/>
+        <w:t>//</w:t>
+      </w:r>
+      <w:r>
+        <w:rPr>
+          <w:rFonts w:cs="Courier New"/>
+          <w:b/>
+        </w:rPr>
+        <w:t>Main Plan</w:t>
+      </w:r>
+    </w:p>
+    <w:p>
+      <w:pPr>
+        <w:autoSpaceDE w:val="0"/>
+        <w:autoSpaceDN w:val="0"/>
+        <w:adjustRightInd w:val="0"/>
+        <w:spacing w:after="0" w:line="240" w:lineRule="auto"/>
+        <w:rPr>
+          <w:rFonts w:cs="Courier New"/>
+        </w:rPr>
+      </w:pPr>
+      <w:r>
+        <w:rPr>
+          <w:rFonts w:cs="Courier New"/>
+        </w:rPr>
+        <w:t>//Include Functions</w:t>
+      </w:r>
+    </w:p>
+    <w:p>
+      <w:pPr>
+        <w:autoSpaceDE w:val="0"/>
+        <w:autoSpaceDN w:val="0"/>
+        <w:adjustRightInd w:val="0"/>
+        <w:spacing w:after="0" w:line="240" w:lineRule="auto"/>
+        <w:rPr>
+          <w:rFonts w:cs="Courier New"/>
+        </w:rPr>
+      </w:pPr>
+      <w:r>
+        <w:rPr>
+          <w:rFonts w:cs="Courier New"/>
+        </w:rPr>
+        <w:t>//Include cout</w:t>
+      </w:r>
+    </w:p>
+    <w:p>
+      <w:pPr>
+        <w:autoSpaceDE w:val="0"/>
+        <w:autoSpaceDN w:val="0"/>
+        <w:adjustRightInd w:val="0"/>
+        <w:spacing w:after="0" w:line="240" w:lineRule="auto"/>
+        <w:rPr>
+          <w:rFonts w:cs="Courier New"/>
+        </w:rPr>
+      </w:pPr>
+      <w:r>
+        <w:rPr>
+          <w:rFonts w:cs="Courier New"/>
+        </w:rPr>
+        <w:t>//Include srand</w:t>
+      </w:r>
+    </w:p>
+    <w:p>
+      <w:pPr>
+        <w:autoSpaceDE w:val="0"/>
+        <w:autoSpaceDN w:val="0"/>
+        <w:adjustRightInd w:val="0"/>
+        <w:spacing w:after="0" w:line="240" w:lineRule="auto"/>
+        <w:rPr>
+          <w:rFonts w:cs="Courier New"/>
+        </w:rPr>
+      </w:pPr>
+      <w:r>
+        <w:rPr>
+          <w:rFonts w:cs="Courier New"/>
+        </w:rPr>
+        <w:t>//Use the standard namespace</w:t>
+      </w:r>
+    </w:p>
+    <w:p>
+      <w:pPr>
+        <w:autoSpaceDE w:val="0"/>
+        <w:autoSpaceDN w:val="0"/>
+        <w:adjustRightInd w:val="0"/>
+        <w:spacing w:after="0" w:line="240" w:lineRule="auto"/>
+        <w:rPr>
+          <w:rFonts w:cs="Courier New"/>
+        </w:rPr>
+      </w:pPr>
+      <w:r>
+        <w:rPr>
+          <w:rFonts w:cs="Courier New"/>
+        </w:rPr>
+        <w:t xml:space="preserve">    //Seed the random number generator</w:t>
+      </w:r>
+    </w:p>
+    <w:p>
+      <w:pPr>
+        <w:autoSpaceDE w:val="0"/>
+        <w:autoSpaceDN w:val="0"/>
+        <w:adjustRightInd w:val="0"/>
+        <w:spacing w:after="0" w:line="240" w:lineRule="auto"/>
+        <w:rPr>
+          <w:rFonts w:cs="Courier New"/>
+        </w:rPr>
+      </w:pPr>
+      <w:r>
+        <w:rPr>
+          <w:rFonts w:cs="Courier New"/>
+        </w:rPr>
+        <w:t xml:space="preserve">    //Set a cap on the number of responses we can store that is way bigger than we would ever need</w:t>
+      </w:r>
+    </w:p>
+    <w:p>
+      <w:pPr>
+        <w:autoSpaceDE w:val="0"/>
+        <w:autoSpaceDN w:val="0"/>
+        <w:adjustRightInd w:val="0"/>
+        <w:spacing w:after="0" w:line="240" w:lineRule="auto"/>
+        <w:rPr>
+          <w:rFonts w:cs="Courier New"/>
+        </w:rPr>
+      </w:pPr>
+      <w:r>
+        <w:rPr>
+          <w:rFonts w:cs="Courier New"/>
+        </w:rPr>
+        <w:t xml:space="preserve">    //Keep track of how many responses are in our array</w:t>
+      </w:r>
+    </w:p>
+    <w:p>
+      <w:pPr>
+        <w:autoSpaceDE w:val="0"/>
+        <w:autoSpaceDN w:val="0"/>
+        <w:adjustRightInd w:val="0"/>
+        <w:spacing w:after="0" w:line="240" w:lineRule="auto"/>
+        <w:rPr>
+          <w:rFonts w:cs="Courier New"/>
+        </w:rPr>
+      </w:pPr>
+      <w:r>
+        <w:rPr>
+          <w:rFonts w:cs="Courier New"/>
+        </w:rPr>
+        <w:t xml:space="preserve">    //Allocate an array in memory to store our potential responses that is far bigger than</w:t>
+      </w:r>
+    </w:p>
+    <w:p>
+      <w:pPr>
+        <w:autoSpaceDE w:val="0"/>
+        <w:autoSpaceDN w:val="0"/>
+        <w:adjustRightInd w:val="0"/>
+        <w:spacing w:after="0" w:line="240" w:lineRule="auto"/>
+        <w:rPr>
+          <w:rFonts w:cs="Courier New"/>
+        </w:rPr>
+      </w:pPr>
+      <w:r>
+        <w:rPr>
+          <w:rFonts w:cs="Courier New"/>
+        </w:rPr>
+        <w:t xml:space="preserve">    // we would ever need.</w:t>
+      </w:r>
+    </w:p>
+    <w:p>
+      <w:pPr>
+        <w:autoSpaceDE w:val="0"/>
+        <w:autoSpaceDN w:val="0"/>
+        <w:adjustRightInd w:val="0"/>
+        <w:spacing w:after="0" w:line="240" w:lineRule="auto"/>
+        <w:rPr>
+          <w:rFonts w:cs="Courier New"/>
+        </w:rPr>
+      </w:pPr>
+      <w:r>
+        <w:rPr>
+          <w:rFonts w:cs="Courier New"/>
+        </w:rPr>
+        <w:t xml:space="preserve">    //Print a welcome message</w:t>
+      </w:r>
+    </w:p>
+    <w:p>
+      <w:pPr>
+        <w:autoSpaceDE w:val="0"/>
+        <w:autoSpaceDN w:val="0"/>
+        <w:adjustRightInd w:val="0"/>
+        <w:spacing w:after="0" w:line="240" w:lineRule="auto"/>
+        <w:rPr>
+          <w:rFonts w:cs="Courier New"/>
+        </w:rPr>
+      </w:pPr>
+      <w:r>
+        <w:rPr>
+          <w:rFonts w:cs="Courier New"/>
+        </w:rPr>
+        <w:t xml:space="preserve">    //Keep executing the menu iteration function until it returns false.</w:t>
+      </w:r>
+    </w:p>
+    <w:p>
+      <w:pPr>
+        <w:autoSpaceDE w:val="0"/>
+        <w:autoSpaceDN w:val="0"/>
+        <w:adjustRightInd w:val="0"/>
+        <w:spacing w:after="0" w:line="240" w:lineRule="auto"/>
+        <w:rPr>
+          <w:rFonts w:cs="Courier New"/>
+        </w:rPr>
+      </w:pPr>
+      <w:r>
+        <w:rPr>
+          <w:rFonts w:cs="Courier New"/>
+        </w:rPr>
+        <w:t xml:space="preserve">    //Print a goodbye message</w:t>
+      </w:r>
+    </w:p>
+    <w:p>
+      <w:pPr>
+        <w:autoSpaceDE w:val="0"/>
+        <w:autoSpaceDN w:val="0"/>
+        <w:adjustRightInd w:val="0"/>
+        <w:spacing w:after="0" w:line="240" w:lineRule="auto"/>
+        <w:rPr>
+          <w:rFonts w:cs="Courier New"/>
+        </w:rPr>
+      </w:pPr>
+      <w:r>
+        <w:rPr>
+          <w:rFonts w:cs="Courier New"/>
+        </w:rPr>
+        <w:t xml:space="preserve">    //Return status code 0 because nothing went wrong.</w:t>
+      </w:r>
+    </w:p>
+    <w:p>
+      <w:pPr>
+        <w:autoSpaceDE w:val="0"/>
+        <w:autoSpaceDN w:val="0"/>
+        <w:adjustRightInd w:val="0"/>
+        <w:spacing w:after="0" w:line="240" w:lineRule="auto"/>
+        <w:rPr>
+          <w:rFonts w:cs="Courier New"/>
+        </w:rPr>
+      </w:pPr>
+    </w:p>
+    <w:p>
+      <w:pPr>
+        <w:autoSpaceDE w:val="0"/>
+        <w:autoSpaceDN w:val="0"/>
+        <w:adjustRightInd w:val="0"/>
+        <w:spacing w:after="0" w:line="240" w:lineRule="auto"/>
+        <w:rPr>
+          <w:rFonts w:cs="Courier New"/>
+          <w:b/>
+        </w:rPr>
+      </w:pPr>
+      <w:r>
+        <w:rPr>
+          <w:rFonts w:cs="Courier New"/>
+        </w:rPr>
+        <w:t>//</w:t>
+      </w:r>
+      <w:r>
+        <w:rPr>
+          <w:rFonts w:cs="Courier New"/>
+          <w:b/>
+        </w:rPr>
+        <w:t>Functions plan</w:t>
+      </w:r>
+    </w:p>
+    <w:p>
+      <w:pPr>
+        <w:autoSpaceDE w:val="0"/>
+        <w:autoSpaceDN w:val="0"/>
+        <w:adjustRightInd w:val="0"/>
+        <w:spacing w:after="0" w:line="240" w:lineRule="auto"/>
+        <w:rPr>
+          <w:rFonts w:cs="Courier New"/>
+        </w:rPr>
+      </w:pPr>
+      <w:r>
+        <w:rPr>
+          <w:rFonts w:cs="Courier New"/>
+        </w:rPr>
+        <w:t>/**</w:t>
+      </w:r>
+    </w:p>
+    <w:p>
+      <w:pPr>
+        <w:autoSpaceDE w:val="0"/>
+        <w:autoSpaceDN w:val="0"/>
+        <w:adjustRightInd w:val="0"/>
+        <w:spacing w:after="0" w:line="240" w:lineRule="auto"/>
+        <w:rPr>
+          <w:rFonts w:cs="Courier New"/>
+        </w:rPr>
+      </w:pPr>
+      <w:r>
+        <w:rPr>
+          <w:rFonts w:cs="Courier New"/>
+        </w:rPr>
+        <w:t xml:space="preserve"> * Name: Jake Billings</w:t>
+      </w:r>
+    </w:p>
+    <w:p>
+      <w:pPr>
+        <w:autoSpaceDE w:val="0"/>
+        <w:autoSpaceDN w:val="0"/>
+        <w:adjustRightInd w:val="0"/>
+        <w:spacing w:after="0" w:line="240" w:lineRule="auto"/>
+        <w:rPr>
+          <w:rFonts w:cs="Courier New"/>
+        </w:rPr>
+      </w:pPr>
+      <w:r>
+        <w:rPr>
+          <w:rFonts w:cs="Courier New"/>
+        </w:rPr>
+        <w:t xml:space="preserve"> * Class: CSCI 1411-001</w:t>
+      </w:r>
+    </w:p>
+    <w:p>
+      <w:pPr>
+        <w:autoSpaceDE w:val="0"/>
+        <w:autoSpaceDN w:val="0"/>
+        <w:adjustRightInd w:val="0"/>
+        <w:spacing w:after="0" w:line="240" w:lineRule="auto"/>
+        <w:rPr>
+          <w:rFonts w:cs="Courier New"/>
+        </w:rPr>
+      </w:pPr>
+      <w:r>
+        <w:rPr>
+          <w:rFonts w:cs="Courier New"/>
+        </w:rPr>
+        <w:t xml:space="preserve"> * Description: Function implementation file for Lab06 (see billingsjlab06.cpp for program description)</w:t>
+      </w:r>
+    </w:p>
+    <w:p>
+      <w:pPr>
+        <w:autoSpaceDE w:val="0"/>
+        <w:autoSpaceDN w:val="0"/>
+        <w:adjustRightInd w:val="0"/>
+        <w:spacing w:after="0" w:line="240" w:lineRule="auto"/>
+        <w:rPr>
+          <w:rFonts w:cs="Courier New"/>
+        </w:rPr>
+      </w:pPr>
+      <w:r>
+        <w:rPr>
+          <w:rFonts w:cs="Courier New"/>
+        </w:rPr>
+        <w:t xml:space="preserve"> * Status: compiles and runs on VS, Clion, and csegrid</w:t>
+      </w:r>
+    </w:p>
+    <w:p>
+      <w:pPr>
+        <w:autoSpaceDE w:val="0"/>
+        <w:autoSpaceDN w:val="0"/>
+        <w:adjustRightInd w:val="0"/>
+        <w:spacing w:after="0" w:line="240" w:lineRule="auto"/>
+        <w:rPr>
+          <w:rFonts w:cs="Courier New"/>
+        </w:rPr>
+      </w:pPr>
+      <w:r>
+        <w:rPr>
+          <w:rFonts w:cs="Courier New"/>
+        </w:rPr>
+        <w:t xml:space="preserve"> */</w:t>
+      </w:r>
+    </w:p>
+    <w:p>
+      <w:pPr>
+        <w:autoSpaceDE w:val="0"/>
+        <w:autoSpaceDN w:val="0"/>
+        <w:adjustRightInd w:val="0"/>
+        <w:spacing w:after="0" w:line="240" w:lineRule="auto"/>
+        <w:rPr>
+          <w:rFonts w:cs="Courier New"/>
+        </w:rPr>
+      </w:pPr>
+      <w:r>
+        <w:rPr>
+          <w:rFonts w:cs="Courier New"/>
+        </w:rPr>
+        <w:t>//Include cout</w:t>
+      </w:r>
+    </w:p>
+    <w:p>
+      <w:pPr>
+        <w:autoSpaceDE w:val="0"/>
+        <w:autoSpaceDN w:val="0"/>
+        <w:adjustRightInd w:val="0"/>
+        <w:spacing w:after="0" w:line="240" w:lineRule="auto"/>
+        <w:rPr>
+          <w:rFonts w:cs="Courier New"/>
+        </w:rPr>
+      </w:pPr>
+      <w:r>
+        <w:rPr>
+          <w:rFonts w:cs="Courier New"/>
+        </w:rPr>
+        <w:t>//Include ifstream</w:t>
+      </w:r>
+    </w:p>
+    <w:p>
+      <w:pPr>
+        <w:autoSpaceDE w:val="0"/>
+        <w:autoSpaceDN w:val="0"/>
+        <w:adjustRightInd w:val="0"/>
+        <w:spacing w:after="0" w:line="240" w:lineRule="auto"/>
+        <w:rPr>
+          <w:rFonts w:cs="Courier New"/>
+        </w:rPr>
+      </w:pPr>
+      <w:r>
+        <w:rPr>
+          <w:rFonts w:cs="Courier New"/>
+        </w:rPr>
+        <w:t>//Include Functions.h</w:t>
+      </w:r>
+    </w:p>
+    <w:p>
+      <w:pPr>
+        <w:autoSpaceDE w:val="0"/>
+        <w:autoSpaceDN w:val="0"/>
+        <w:adjustRightInd w:val="0"/>
+        <w:spacing w:after="0" w:line="240" w:lineRule="auto"/>
+        <w:rPr>
+          <w:rFonts w:cs="Courier New"/>
+        </w:rPr>
+      </w:pPr>
+      <w:r>
+        <w:rPr>
+          <w:rFonts w:cs="Courier New"/>
+        </w:rPr>
+        <w:t>//Use the standard namespace</w:t>
+      </w:r>
+    </w:p>
+    <w:p>
+      <w:pPr>
+        <w:autoSpaceDE w:val="0"/>
+        <w:autoSpaceDN w:val="0"/>
+        <w:adjustRightInd w:val="0"/>
+        <w:spacing w:after="0" w:line="240" w:lineRule="auto"/>
+        <w:rPr>
+          <w:rFonts w:cs="Courier New"/>
+        </w:rPr>
+      </w:pPr>
+      <w:r>
+        <w:rPr>
+          <w:rFonts w:cs="Courier New"/>
+        </w:rPr>
+        <w:t>/**</w:t>
+      </w:r>
+    </w:p>
+    <w:p>
+      <w:pPr>
+        <w:autoSpaceDE w:val="0"/>
+        <w:autoSpaceDN w:val="0"/>
+        <w:adjustRightInd w:val="0"/>
+        <w:spacing w:after="0" w:line="240" w:lineRule="auto"/>
+        <w:rPr>
+          <w:rFonts w:cs="Courier New"/>
+        </w:rPr>
+      </w:pPr>
+      <w:r>
+        <w:rPr>
+          <w:rFonts w:cs="Courier New"/>
+        </w:rPr>
+        <w:t xml:space="preserve"> * Prints an error message for when a user enters an invalid selection</w:t>
+      </w:r>
+    </w:p>
+    <w:p>
+      <w:pPr>
+        <w:autoSpaceDE w:val="0"/>
+        <w:autoSpaceDN w:val="0"/>
+        <w:adjustRightInd w:val="0"/>
+        <w:spacing w:after="0" w:line="240" w:lineRule="auto"/>
+        <w:rPr>
+          <w:rFonts w:cs="Courier New"/>
+        </w:rPr>
+      </w:pPr>
+      <w:r>
+        <w:rPr>
+          <w:rFonts w:cs="Courier New"/>
+        </w:rPr>
+        <w:t xml:space="preserve"> */</w:t>
+      </w:r>
+    </w:p>
+    <w:p>
+      <w:pPr>
+        <w:autoSpaceDE w:val="0"/>
+        <w:autoSpaceDN w:val="0"/>
+        <w:adjustRightInd w:val="0"/>
+        <w:spacing w:after="0" w:line="240" w:lineRule="auto"/>
+        <w:rPr>
+          <w:rFonts w:cs="Courier New"/>
+        </w:rPr>
+      </w:pPr>
+      <w:r>
+        <w:rPr>
+          <w:rFonts w:cs="Courier New"/>
+        </w:rPr>
+        <w:t>/**</w:t>
+      </w:r>
+    </w:p>
+    <w:p>
+      <w:pPr>
+        <w:autoSpaceDE w:val="0"/>
+        <w:autoSpaceDN w:val="0"/>
+        <w:adjustRightInd w:val="0"/>
+        <w:spacing w:after="0" w:line="240" w:lineRule="auto"/>
+        <w:rPr>
+          <w:rFonts w:cs="Courier New"/>
+        </w:rPr>
+      </w:pPr>
+      <w:r>
+        <w:rPr>
+          <w:rFonts w:cs="Courier New"/>
+        </w:rPr>
+        <w:t xml:space="preserve"> * Reads responses from file into memory</w:t>
+      </w:r>
+    </w:p>
+    <w:p>
+      <w:pPr>
+        <w:autoSpaceDE w:val="0"/>
+        <w:autoSpaceDN w:val="0"/>
+        <w:adjustRightInd w:val="0"/>
+        <w:spacing w:after="0" w:line="240" w:lineRule="auto"/>
+        <w:rPr>
+          <w:rFonts w:cs="Courier New"/>
+        </w:rPr>
+      </w:pPr>
+      <w:r>
+        <w:rPr>
+          <w:rFonts w:cs="Courier New"/>
+        </w:rPr>
+        <w:t xml:space="preserve"> *</w:t>
+      </w:r>
+    </w:p>
+    <w:p>
+      <w:pPr>
+        <w:autoSpaceDE w:val="0"/>
+        <w:autoSpaceDN w:val="0"/>
+        <w:adjustRightInd w:val="0"/>
+        <w:spacing w:after="0" w:line="240" w:lineRule="auto"/>
+        <w:rPr>
+          <w:rFonts w:cs="Courier New"/>
+        </w:rPr>
+      </w:pPr>
+      <w:r>
+        <w:rPr>
+          <w:rFonts w:cs="Courier New"/>
+        </w:rPr>
+        <w:t xml:space="preserve"> * @param responses The array of responses to read into</w:t>
+      </w:r>
+    </w:p>
+    <w:p>
+      <w:pPr>
+        <w:autoSpaceDE w:val="0"/>
+        <w:autoSpaceDN w:val="0"/>
+        <w:adjustRightInd w:val="0"/>
+        <w:spacing w:after="0" w:line="240" w:lineRule="auto"/>
+        <w:rPr>
+          <w:rFonts w:cs="Courier New"/>
+        </w:rPr>
+      </w:pPr>
+      <w:r>
+        <w:rPr>
+          <w:rFonts w:cs="Courier New"/>
+        </w:rPr>
+        <w:t xml:space="preserve"> * @param responseCount The number of responses already in that array</w:t>
+      </w:r>
+    </w:p>
+    <w:p>
+      <w:pPr>
+        <w:autoSpaceDE w:val="0"/>
+        <w:autoSpaceDN w:val="0"/>
+        <w:adjustRightInd w:val="0"/>
+        <w:spacing w:after="0" w:line="240" w:lineRule="auto"/>
+        <w:rPr>
+          <w:rFonts w:cs="Courier New"/>
+        </w:rPr>
+      </w:pPr>
+      <w:r>
+        <w:rPr>
+          <w:rFonts w:cs="Courier New"/>
+        </w:rPr>
+        <w:t xml:space="preserve"> * @param maxResponses The maximum number of responses that can fit in the array</w:t>
+      </w:r>
+    </w:p>
+    <w:p>
+      <w:pPr>
+        <w:autoSpaceDE w:val="0"/>
+        <w:autoSpaceDN w:val="0"/>
+        <w:adjustRightInd w:val="0"/>
+        <w:spacing w:after="0" w:line="240" w:lineRule="auto"/>
+        <w:rPr>
+          <w:rFonts w:cs="Courier New"/>
+        </w:rPr>
+      </w:pPr>
+      <w:r>
+        <w:rPr>
+          <w:rFonts w:cs="Courier New"/>
+        </w:rPr>
+        <w:t xml:space="preserve"> */</w:t>
+      </w:r>
+    </w:p>
+    <w:p>
+      <w:pPr>
+        <w:autoSpaceDE w:val="0"/>
+        <w:autoSpaceDN w:val="0"/>
+        <w:adjustRightInd w:val="0"/>
+        <w:spacing w:after="0" w:line="240" w:lineRule="auto"/>
+        <w:rPr>
+          <w:rFonts w:cs="Courier New"/>
+        </w:rPr>
+      </w:pPr>
+      <w:r>
+        <w:rPr>
+          <w:rFonts w:cs="Courier New"/>
+        </w:rPr>
+        <w:t>void readResponsesFromFile(Response* responses, unsigned int* responseCount, const unsigned int maxResponses) {</w:t>
+      </w:r>
+    </w:p>
+    <w:p>
+      <w:pPr>
+        <w:autoSpaceDE w:val="0"/>
+        <w:autoSpaceDN w:val="0"/>
+        <w:adjustRightInd w:val="0"/>
+        <w:spacing w:after="0" w:line="240" w:lineRule="auto"/>
+        <w:rPr>
+          <w:rFonts w:cs="Courier New"/>
+        </w:rPr>
+      </w:pPr>
+      <w:r>
+        <w:rPr>
+          <w:rFonts w:cs="Courier New"/>
+        </w:rPr>
+        <w:t xml:space="preserve">    //Find out what file to read from</w:t>
+      </w:r>
+    </w:p>
+    <w:p>
+      <w:pPr>
+        <w:autoSpaceDE w:val="0"/>
+        <w:autoSpaceDN w:val="0"/>
+        <w:adjustRightInd w:val="0"/>
+        <w:spacing w:after="0" w:line="240" w:lineRule="auto"/>
+        <w:rPr>
+          <w:rFonts w:cs="Courier New"/>
+        </w:rPr>
+      </w:pPr>
+      <w:r>
+        <w:rPr>
+          <w:rFonts w:cs="Courier New"/>
+        </w:rPr>
+        <w:t xml:space="preserve">    cin.ignore(); //Ignore since we're using getline()</w:t>
+      </w:r>
+    </w:p>
+    <w:p>
+      <w:pPr>
+        <w:autoSpaceDE w:val="0"/>
+        <w:autoSpaceDN w:val="0"/>
+        <w:adjustRightInd w:val="0"/>
+        <w:spacing w:after="0" w:line="240" w:lineRule="auto"/>
+        <w:rPr>
+          <w:rFonts w:cs="Courier New"/>
+        </w:rPr>
+      </w:pPr>
+      <w:r>
+        <w:rPr>
+          <w:rFonts w:cs="Courier New"/>
+        </w:rPr>
+        <w:t xml:space="preserve">    //Default to responses.bin</w:t>
+      </w:r>
+    </w:p>
+    <w:p>
+      <w:pPr>
+        <w:autoSpaceDE w:val="0"/>
+        <w:autoSpaceDN w:val="0"/>
+        <w:adjustRightInd w:val="0"/>
+        <w:spacing w:after="0" w:line="240" w:lineRule="auto"/>
+        <w:rPr>
+          <w:rFonts w:cs="Courier New"/>
+        </w:rPr>
+      </w:pPr>
+      <w:r>
+        <w:rPr>
+          <w:rFonts w:cs="Courier New"/>
+        </w:rPr>
+        <w:t xml:space="preserve">    //Initialize an input stream pointed at the input file</w:t>
+      </w:r>
+    </w:p>
+    <w:p>
+      <w:pPr>
+        <w:autoSpaceDE w:val="0"/>
+        <w:autoSpaceDN w:val="0"/>
+        <w:adjustRightInd w:val="0"/>
+        <w:spacing w:after="0" w:line="240" w:lineRule="auto"/>
+        <w:rPr>
+          <w:rFonts w:cs="Courier New"/>
+        </w:rPr>
+      </w:pPr>
+      <w:r>
+        <w:rPr>
+          <w:rFonts w:cs="Courier New"/>
+        </w:rPr>
+        <w:t xml:space="preserve">    //Initialize a counter to track how many responses we read</w:t>
+      </w:r>
+    </w:p>
+    <w:p>
+      <w:pPr>
+        <w:autoSpaceDE w:val="0"/>
+        <w:autoSpaceDN w:val="0"/>
+        <w:adjustRightInd w:val="0"/>
+        <w:spacing w:after="0" w:line="240" w:lineRule="auto"/>
+        <w:rPr>
+          <w:rFonts w:cs="Courier New"/>
+        </w:rPr>
+      </w:pPr>
+      <w:r>
+        <w:rPr>
+          <w:rFonts w:cs="Courier New"/>
+        </w:rPr>
+        <w:t xml:space="preserve">    //Read the responses until we reach the end of the file or fill up the allocated memory.</w:t>
+      </w:r>
+    </w:p>
+    <w:p>
+      <w:pPr>
+        <w:autoSpaceDE w:val="0"/>
+        <w:autoSpaceDN w:val="0"/>
+        <w:adjustRightInd w:val="0"/>
+        <w:spacing w:after="0" w:line="240" w:lineRule="auto"/>
+        <w:rPr>
+          <w:rFonts w:cs="Courier New"/>
+        </w:rPr>
+      </w:pPr>
+      <w:r>
+        <w:rPr>
+          <w:rFonts w:cs="Courier New"/>
+        </w:rPr>
+        <w:t xml:space="preserve">    while (input.peek() != EOF &amp;&amp; (*responseCount &lt; maxResponses)) {</w:t>
+      </w:r>
+    </w:p>
+    <w:p>
+      <w:pPr>
+        <w:autoSpaceDE w:val="0"/>
+        <w:autoSpaceDN w:val="0"/>
+        <w:adjustRightInd w:val="0"/>
+        <w:spacing w:after="0" w:line="240" w:lineRule="auto"/>
+        <w:rPr>
+          <w:rFonts w:cs="Courier New"/>
+        </w:rPr>
+      </w:pPr>
+      <w:r>
+        <w:rPr>
+          <w:rFonts w:cs="Courier New"/>
+        </w:rPr>
+        <w:t xml:space="preserve">        //Initialize a local copy of the response</w:t>
+      </w:r>
+    </w:p>
+    <w:p>
+      <w:pPr>
+        <w:autoSpaceDE w:val="0"/>
+        <w:autoSpaceDN w:val="0"/>
+        <w:adjustRightInd w:val="0"/>
+        <w:spacing w:after="0" w:line="240" w:lineRule="auto"/>
+        <w:rPr>
+          <w:rFonts w:cs="Courier New"/>
+        </w:rPr>
+      </w:pPr>
+      <w:r>
+        <w:rPr>
+          <w:rFonts w:cs="Courier New"/>
+        </w:rPr>
+        <w:lastRenderedPageBreak/>
+        <w:t xml:space="preserve">        //Read into the local copy</w:t>
+      </w:r>
+    </w:p>
+    <w:p>
+      <w:pPr>
+        <w:autoSpaceDE w:val="0"/>
+        <w:autoSpaceDN w:val="0"/>
+        <w:adjustRightInd w:val="0"/>
+        <w:spacing w:after="0" w:line="240" w:lineRule="auto"/>
+        <w:rPr>
+          <w:rFonts w:cs="Courier New"/>
+        </w:rPr>
+      </w:pPr>
+      <w:r>
+        <w:rPr>
+          <w:rFonts w:cs="Courier New"/>
+        </w:rPr>
+        <w:t xml:space="preserve">        //Store the copy in the array</w:t>
+      </w:r>
+    </w:p>
+    <w:p>
+      <w:pPr>
+        <w:autoSpaceDE w:val="0"/>
+        <w:autoSpaceDN w:val="0"/>
+        <w:adjustRightInd w:val="0"/>
+        <w:spacing w:after="0" w:line="240" w:lineRule="auto"/>
+        <w:rPr>
+          <w:rFonts w:cs="Courier New"/>
+        </w:rPr>
+      </w:pPr>
+      <w:r>
+        <w:rPr>
+          <w:rFonts w:cs="Courier New"/>
+        </w:rPr>
+        <w:t xml:space="preserve">        responses[*responseCount] = r;</w:t>
+      </w:r>
+    </w:p>
+    <w:p>
+      <w:pPr>
+        <w:autoSpaceDE w:val="0"/>
+        <w:autoSpaceDN w:val="0"/>
+        <w:adjustRightInd w:val="0"/>
+        <w:spacing w:after="0" w:line="240" w:lineRule="auto"/>
+        <w:rPr>
+          <w:rFonts w:cs="Courier New"/>
+        </w:rPr>
+      </w:pPr>
+      <w:r>
+        <w:rPr>
+          <w:rFonts w:cs="Courier New"/>
+        </w:rPr>
+        <w:t xml:space="preserve">        //Increment the counter</w:t>
+      </w:r>
+    </w:p>
+    <w:p>
+      <w:pPr>
+        <w:autoSpaceDE w:val="0"/>
+        <w:autoSpaceDN w:val="0"/>
+        <w:adjustRightInd w:val="0"/>
+        <w:spacing w:after="0" w:line="240" w:lineRule="auto"/>
+        <w:rPr>
+          <w:rFonts w:cs="Courier New"/>
+        </w:rPr>
+      </w:pPr>
+      <w:r>
+        <w:rPr>
+          <w:rFonts w:cs="Courier New"/>
+        </w:rPr>
+        <w:t xml:space="preserve">        *responseCount = *responseCount+1;</w:t>
+      </w:r>
+    </w:p>
+    <w:p>
+      <w:pPr>
+        <w:autoSpaceDE w:val="0"/>
+        <w:autoSpaceDN w:val="0"/>
+        <w:adjustRightInd w:val="0"/>
+        <w:spacing w:after="0" w:line="240" w:lineRule="auto"/>
+        <w:rPr>
+          <w:rFonts w:cs="Courier New"/>
+        </w:rPr>
+      </w:pPr>
+      <w:r>
+        <w:rPr>
+          <w:rFonts w:cs="Courier New"/>
+        </w:rPr>
+        <w:t xml:space="preserve">    //Close the input stream</w:t>
+      </w:r>
+    </w:p>
+    <w:p>
+      <w:pPr>
+        <w:autoSpaceDE w:val="0"/>
+        <w:autoSpaceDN w:val="0"/>
+        <w:adjustRightInd w:val="0"/>
+        <w:spacing w:after="0" w:line="240" w:lineRule="auto"/>
+        <w:rPr>
+          <w:rFonts w:cs="Courier New"/>
+        </w:rPr>
+      </w:pPr>
+      <w:r>
+        <w:rPr>
+          <w:rFonts w:cs="Courier New"/>
+        </w:rPr>
+        <w:t xml:space="preserve">    //If the array is full, warn the user that it's full and it's possible not all responses loaded.</w:t>
+      </w:r>
+    </w:p>
+    <w:p>
+      <w:pPr>
+        <w:autoSpaceDE w:val="0"/>
+        <w:autoSpaceDN w:val="0"/>
+        <w:adjustRightInd w:val="0"/>
+        <w:spacing w:after="0" w:line="240" w:lineRule="auto"/>
+        <w:rPr>
+          <w:rFonts w:cs="Courier New"/>
+        </w:rPr>
+      </w:pPr>
+      <w:r>
+        <w:rPr>
+          <w:rFonts w:cs="Courier New"/>
+        </w:rPr>
+        <w:t xml:space="preserve">    if (*responseCount &gt;= maxResponses) {</w:t>
+      </w:r>
+    </w:p>
+    <w:p>
+      <w:pPr>
+        <w:autoSpaceDE w:val="0"/>
+        <w:autoSpaceDN w:val="0"/>
+        <w:adjustRightInd w:val="0"/>
+        <w:spacing w:after="0" w:line="240" w:lineRule="auto"/>
+        <w:rPr>
+          <w:rFonts w:cs="Courier New"/>
+        </w:rPr>
+      </w:pPr>
+      <w:r>
+        <w:rPr>
+          <w:rFonts w:cs="Courier New"/>
+        </w:rPr>
+        <w:t xml:space="preserve">    //Print a message stating we loaded the responses</w:t>
+      </w:r>
+    </w:p>
+    <w:p>
+      <w:pPr>
+        <w:autoSpaceDE w:val="0"/>
+        <w:autoSpaceDN w:val="0"/>
+        <w:adjustRightInd w:val="0"/>
+        <w:spacing w:after="0" w:line="240" w:lineRule="auto"/>
+        <w:rPr>
+          <w:rFonts w:cs="Courier New"/>
+        </w:rPr>
+      </w:pPr>
+      <w:r>
+        <w:rPr>
+          <w:rFonts w:cs="Courier New"/>
+        </w:rPr>
+        <w:t xml:space="preserve">    cout &lt;&lt; endl &lt;&lt; "Loaded "&lt;&lt; count &lt;&lt; " responses. There are now " &lt;&lt; *responseCount &lt;&lt; " total responses." &lt;&lt; endl;</w:t>
+      </w:r>
+    </w:p>
+    <w:p>
+      <w:pPr>
+        <w:autoSpaceDE w:val="0"/>
+        <w:autoSpaceDN w:val="0"/>
+        <w:adjustRightInd w:val="0"/>
+        <w:spacing w:after="0" w:line="240" w:lineRule="auto"/>
+        <w:rPr>
+          <w:rFonts w:cs="Courier New"/>
+        </w:rPr>
+      </w:pPr>
+      <w:r>
+        <w:rPr>
+          <w:rFonts w:cs="Courier New"/>
+        </w:rPr>
+        <w:t>/**</w:t>
+      </w:r>
+    </w:p>
+    <w:p>
+      <w:pPr>
+        <w:autoSpaceDE w:val="0"/>
+        <w:autoSpaceDN w:val="0"/>
+        <w:adjustRightInd w:val="0"/>
+        <w:spacing w:after="0" w:line="240" w:lineRule="auto"/>
+        <w:rPr>
+          <w:rFonts w:cs="Courier New"/>
+        </w:rPr>
+      </w:pPr>
+      <w:r>
+        <w:rPr>
+          <w:rFonts w:cs="Courier New"/>
+        </w:rPr>
+        <w:t xml:space="preserve"> * Executes one round of magic eight ball</w:t>
+      </w:r>
+    </w:p>
+    <w:p>
+      <w:pPr>
+        <w:autoSpaceDE w:val="0"/>
+        <w:autoSpaceDN w:val="0"/>
+        <w:adjustRightInd w:val="0"/>
+        <w:spacing w:after="0" w:line="240" w:lineRule="auto"/>
+        <w:rPr>
+          <w:rFonts w:cs="Courier New"/>
+        </w:rPr>
+      </w:pPr>
+      <w:r>
+        <w:rPr>
+          <w:rFonts w:cs="Courier New"/>
+        </w:rPr>
+        <w:t xml:space="preserve"> *</w:t>
+      </w:r>
+    </w:p>
+    <w:p>
+      <w:pPr>
+        <w:autoSpaceDE w:val="0"/>
+        <w:autoSpaceDN w:val="0"/>
+        <w:adjustRightInd w:val="0"/>
+        <w:spacing w:after="0" w:line="240" w:lineRule="auto"/>
+        <w:rPr>
+          <w:rFonts w:cs="Courier New"/>
+        </w:rPr>
+      </w:pPr>
+      <w:r>
+        <w:rPr>
+          <w:rFonts w:cs="Courier New"/>
+        </w:rPr>
+        <w:t xml:space="preserve"> * @param responses The array of responses to read into</w:t>
+      </w:r>
+    </w:p>
+    <w:p>
+      <w:pPr>
+        <w:autoSpaceDE w:val="0"/>
+        <w:autoSpaceDN w:val="0"/>
+        <w:adjustRightInd w:val="0"/>
+        <w:spacing w:after="0" w:line="240" w:lineRule="auto"/>
+        <w:rPr>
+          <w:rFonts w:cs="Courier New"/>
+        </w:rPr>
+      </w:pPr>
+      <w:r>
+        <w:rPr>
+          <w:rFonts w:cs="Courier New"/>
+        </w:rPr>
+        <w:t xml:space="preserve"> * @param responseCount The number of responses already in that array</w:t>
+      </w:r>
+    </w:p>
+    <w:p>
+      <w:pPr>
+        <w:autoSpaceDE w:val="0"/>
+        <w:autoSpaceDN w:val="0"/>
+        <w:adjustRightInd w:val="0"/>
+        <w:spacing w:after="0" w:line="240" w:lineRule="auto"/>
+        <w:rPr>
+          <w:rFonts w:cs="Courier New"/>
+        </w:rPr>
+      </w:pPr>
+      <w:r>
+        <w:rPr>
+          <w:rFonts w:cs="Courier New"/>
+        </w:rPr>
+        <w:t xml:space="preserve"> */</w:t>
+      </w:r>
+    </w:p>
+    <w:p>
+      <w:pPr>
+        <w:autoSpaceDE w:val="0"/>
+        <w:autoSpaceDN w:val="0"/>
+        <w:adjustRightInd w:val="0"/>
+        <w:spacing w:after="0" w:line="240" w:lineRule="auto"/>
+        <w:rPr>
+          <w:rFonts w:cs="Courier New"/>
+        </w:rPr>
+      </w:pPr>
+      <w:r>
+        <w:rPr>
+          <w:rFonts w:cs="Courier New"/>
+        </w:rPr>
+        <w:t>void playGame(Response* responses, unsigned int* responseCount) {</w:t>
+      </w:r>
+    </w:p>
+    <w:p>
+      <w:pPr>
+        <w:autoSpaceDE w:val="0"/>
+        <w:autoSpaceDN w:val="0"/>
+        <w:adjustRightInd w:val="0"/>
+        <w:spacing w:after="0" w:line="240" w:lineRule="auto"/>
+        <w:rPr>
+          <w:rFonts w:cs="Courier New"/>
+        </w:rPr>
+      </w:pPr>
+      <w:r>
+        <w:rPr>
+          <w:rFonts w:cs="Courier New"/>
+        </w:rPr>
+        <w:t xml:space="preserve">    //Abort if there are no responses.</w:t>
+      </w:r>
+    </w:p>
+    <w:p>
+      <w:pPr>
+        <w:autoSpaceDE w:val="0"/>
+        <w:autoSpaceDN w:val="0"/>
+        <w:adjustRightInd w:val="0"/>
+        <w:spacing w:after="0" w:line="240" w:lineRule="auto"/>
+        <w:rPr>
+          <w:rFonts w:cs="Courier New"/>
+        </w:rPr>
+      </w:pPr>
+      <w:r>
+        <w:rPr>
+          <w:rFonts w:cs="Courier New"/>
+        </w:rPr>
+        <w:t xml:space="preserve">    if (*responseCount&lt;1) {</w:t>
+      </w:r>
+    </w:p>
+    <w:p>
+      <w:pPr>
+        <w:autoSpaceDE w:val="0"/>
+        <w:autoSpaceDN w:val="0"/>
+        <w:adjustRightInd w:val="0"/>
+        <w:spacing w:after="0" w:line="240" w:lineRule="auto"/>
+        <w:rPr>
+          <w:rFonts w:cs="Courier New"/>
+        </w:rPr>
+      </w:pPr>
+      <w:r>
+        <w:rPr>
+          <w:rFonts w:cs="Courier New"/>
+        </w:rPr>
+        <w:t xml:space="preserve">    //Pick a random response</w:t>
+      </w:r>
+    </w:p>
+    <w:p>
+      <w:pPr>
+        <w:autoSpaceDE w:val="0"/>
+        <w:autoSpaceDN w:val="0"/>
+        <w:adjustRightInd w:val="0"/>
+        <w:spacing w:after="0" w:line="240" w:lineRule="auto"/>
+        <w:rPr>
+          <w:rFonts w:cs="Courier New"/>
+        </w:rPr>
+      </w:pPr>
+      <w:r>
+        <w:rPr>
+          <w:rFonts w:cs="Courier New"/>
+        </w:rPr>
+        <w:t xml:space="preserve">    unsigned int responseIndex = rand() % *responseCount;</w:t>
+      </w:r>
+    </w:p>
+    <w:p>
+      <w:pPr>
+        <w:autoSpaceDE w:val="0"/>
+        <w:autoSpaceDN w:val="0"/>
+        <w:adjustRightInd w:val="0"/>
+        <w:spacing w:after="0" w:line="240" w:lineRule="auto"/>
+        <w:rPr>
+          <w:rFonts w:cs="Courier New"/>
+        </w:rPr>
+      </w:pPr>
+      <w:r>
+        <w:rPr>
+          <w:rFonts w:cs="Courier New"/>
+        </w:rPr>
+        <w:t xml:space="preserve">    //Print the response</w:t>
+      </w:r>
+    </w:p>
+    <w:p>
+      <w:pPr>
+        <w:autoSpaceDE w:val="0"/>
+        <w:autoSpaceDN w:val="0"/>
+        <w:adjustRightInd w:val="0"/>
+        <w:spacing w:after="0" w:line="240" w:lineRule="auto"/>
+        <w:rPr>
+          <w:rFonts w:cs="Courier New"/>
+        </w:rPr>
+      </w:pPr>
+      <w:r>
+        <w:rPr>
+          <w:rFonts w:cs="Courier New"/>
+        </w:rPr>
+        <w:t>/**</w:t>
+      </w:r>
+    </w:p>
+    <w:p>
+      <w:pPr>
+        <w:autoSpaceDE w:val="0"/>
+        <w:autoSpaceDN w:val="0"/>
+        <w:adjustRightInd w:val="0"/>
+        <w:spacing w:after="0" w:line="240" w:lineRule="auto"/>
+        <w:rPr>
+          <w:rFonts w:cs="Courier New"/>
+        </w:rPr>
+      </w:pPr>
+      <w:r>
+        <w:rPr>
+          <w:rFonts w:cs="Courier New"/>
+        </w:rPr>
+        <w:t xml:space="preserve"> * Adds one response for the magic eight ball</w:t>
+      </w:r>
+    </w:p>
+    <w:p>
+      <w:pPr>
+        <w:autoSpaceDE w:val="0"/>
+        <w:autoSpaceDN w:val="0"/>
+        <w:adjustRightInd w:val="0"/>
+        <w:spacing w:after="0" w:line="240" w:lineRule="auto"/>
+        <w:rPr>
+          <w:rFonts w:cs="Courier New"/>
+        </w:rPr>
+      </w:pPr>
+      <w:r>
+        <w:rPr>
+          <w:rFonts w:cs="Courier New"/>
+        </w:rPr>
+        <w:t xml:space="preserve"> *</w:t>
+      </w:r>
+    </w:p>
+    <w:p>
+      <w:pPr>
+        <w:autoSpaceDE w:val="0"/>
+        <w:autoSpaceDN w:val="0"/>
+        <w:adjustRightInd w:val="0"/>
+        <w:spacing w:after="0" w:line="240" w:lineRule="auto"/>
+        <w:rPr>
+          <w:rFonts w:cs="Courier New"/>
+        </w:rPr>
+      </w:pPr>
+      <w:r>
+        <w:rPr>
+          <w:rFonts w:cs="Courier New"/>
+        </w:rPr>
+        <w:t xml:space="preserve"> * @param responses The array of responses to read into</w:t>
+      </w:r>
+    </w:p>
+    <w:p>
+      <w:pPr>
+        <w:autoSpaceDE w:val="0"/>
+        <w:autoSpaceDN w:val="0"/>
+        <w:adjustRightInd w:val="0"/>
+        <w:spacing w:after="0" w:line="240" w:lineRule="auto"/>
+        <w:rPr>
+          <w:rFonts w:cs="Courier New"/>
+        </w:rPr>
+      </w:pPr>
+      <w:r>
+        <w:rPr>
+          <w:rFonts w:cs="Courier New"/>
+        </w:rPr>
+        <w:t xml:space="preserve"> * @param responseCount The number of responses already in that array</w:t>
+      </w:r>
+    </w:p>
+    <w:p>
+      <w:pPr>
+        <w:autoSpaceDE w:val="0"/>
+        <w:autoSpaceDN w:val="0"/>
+        <w:adjustRightInd w:val="0"/>
+        <w:spacing w:after="0" w:line="240" w:lineRule="auto"/>
+        <w:rPr>
+          <w:rFonts w:cs="Courier New"/>
+        </w:rPr>
+      </w:pPr>
+      <w:r>
+        <w:rPr>
+          <w:rFonts w:cs="Courier New"/>
+        </w:rPr>
+        <w:t xml:space="preserve"> * @param maxResponses The maximum number of responses that can fit in the array</w:t>
+      </w:r>
+    </w:p>
+    <w:p>
+      <w:pPr>
+        <w:autoSpaceDE w:val="0"/>
+        <w:autoSpaceDN w:val="0"/>
+        <w:adjustRightInd w:val="0"/>
+        <w:spacing w:after="0" w:line="240" w:lineRule="auto"/>
+        <w:rPr>
+          <w:rFonts w:cs="Courier New"/>
+        </w:rPr>
+      </w:pPr>
+      <w:r>
+        <w:rPr>
+          <w:rFonts w:cs="Courier New"/>
+        </w:rPr>
+        <w:t xml:space="preserve"> */</w:t>
+      </w:r>
+    </w:p>
+    <w:p>
+      <w:pPr>
+        <w:autoSpaceDE w:val="0"/>
+        <w:autoSpaceDN w:val="0"/>
+        <w:adjustRightInd w:val="0"/>
+        <w:spacing w:after="0" w:line="240" w:lineRule="auto"/>
+        <w:rPr>
+          <w:rFonts w:cs="Courier New"/>
+        </w:rPr>
+      </w:pPr>
+      <w:r>
+        <w:rPr>
+          <w:rFonts w:cs="Courier New"/>
+        </w:rPr>
+        <w:t>void addResponse(Response* responses, unsigned int* responseCount, const unsigned int maxResponses) {</w:t>
+      </w:r>
+    </w:p>
+    <w:p>
+      <w:pPr>
+        <w:autoSpaceDE w:val="0"/>
+        <w:autoSpaceDN w:val="0"/>
+        <w:adjustRightInd w:val="0"/>
+        <w:spacing w:after="0" w:line="240" w:lineRule="auto"/>
+        <w:rPr>
+          <w:rFonts w:cs="Courier New"/>
+        </w:rPr>
+      </w:pPr>
+      <w:r>
+        <w:rPr>
+          <w:rFonts w:cs="Courier New"/>
+        </w:rPr>
+        <w:t xml:space="preserve">    //If we've exceeded available memory, print an error message and prevent response creation.</w:t>
+      </w:r>
+    </w:p>
+    <w:p>
+      <w:pPr>
+        <w:autoSpaceDE w:val="0"/>
+        <w:autoSpaceDN w:val="0"/>
+        <w:adjustRightInd w:val="0"/>
+        <w:spacing w:after="0" w:line="240" w:lineRule="auto"/>
+        <w:rPr>
+          <w:rFonts w:cs="Courier New"/>
+        </w:rPr>
+      </w:pPr>
+      <w:r>
+        <w:rPr>
+          <w:rFonts w:cs="Courier New"/>
+        </w:rPr>
+        <w:t xml:space="preserve">    if (*responseCount &gt;= maxResponses) {</w:t>
+      </w:r>
+    </w:p>
+    <w:p>
+      <w:pPr>
+        <w:autoSpaceDE w:val="0"/>
+        <w:autoSpaceDN w:val="0"/>
+        <w:adjustRightInd w:val="0"/>
+        <w:spacing w:after="0" w:line="240" w:lineRule="auto"/>
+        <w:rPr>
+          <w:rFonts w:cs="Courier New"/>
+        </w:rPr>
+      </w:pPr>
+      <w:r>
+        <w:rPr>
+          <w:rFonts w:cs="Courier New"/>
+        </w:rPr>
+        <w:t xml:space="preserve">    //Allocate a local variable to store incoming data</w:t>
+      </w:r>
+    </w:p>
+    <w:p>
+      <w:pPr>
+        <w:autoSpaceDE w:val="0"/>
+        <w:autoSpaceDN w:val="0"/>
+        <w:adjustRightInd w:val="0"/>
+        <w:spacing w:after="0" w:line="240" w:lineRule="auto"/>
+        <w:rPr>
+          <w:rFonts w:cs="Courier New"/>
+        </w:rPr>
+      </w:pPr>
+      <w:r>
+        <w:rPr>
+          <w:rFonts w:cs="Courier New"/>
+        </w:rPr>
+        <w:t xml:space="preserve">    //Get inputs from user</w:t>
+      </w:r>
+    </w:p>
+    <w:p>
+      <w:pPr>
+        <w:autoSpaceDE w:val="0"/>
+        <w:autoSpaceDN w:val="0"/>
+        <w:adjustRightInd w:val="0"/>
+        <w:spacing w:after="0" w:line="240" w:lineRule="auto"/>
+        <w:rPr>
+          <w:rFonts w:cs="Courier New"/>
+        </w:rPr>
+      </w:pPr>
+      <w:r>
+        <w:rPr>
+          <w:rFonts w:cs="Courier New"/>
+        </w:rPr>
+        <w:t xml:space="preserve">    //Validate the type</w:t>
+      </w:r>
+    </w:p>
+    <w:p>
+      <w:pPr>
+        <w:autoSpaceDE w:val="0"/>
+        <w:autoSpaceDN w:val="0"/>
+        <w:adjustRightInd w:val="0"/>
+        <w:spacing w:after="0" w:line="240" w:lineRule="auto"/>
+        <w:rPr>
+          <w:rFonts w:cs="Courier New"/>
+        </w:rPr>
+      </w:pPr>
+      <w:r>
+        <w:rPr>
+          <w:rFonts w:cs="Courier New"/>
+        </w:rPr>
+        <w:t xml:space="preserve">    //Append it to the array</w:t>
+      </w:r>
+    </w:p>
+    <w:p>
+      <w:pPr>
+        <w:autoSpaceDE w:val="0"/>
+        <w:autoSpaceDN w:val="0"/>
+        <w:adjustRightInd w:val="0"/>
+        <w:spacing w:after="0" w:line="240" w:lineRule="auto"/>
+        <w:rPr>
+          <w:rFonts w:cs="Courier New"/>
+        </w:rPr>
+      </w:pPr>
+      <w:r>
+        <w:rPr>
+          <w:rFonts w:cs="Courier New"/>
+        </w:rPr>
+        <w:t xml:space="preserve">    responses[*responseCount] = r;</w:t>
+      </w:r>
+    </w:p>
+    <w:p>
+      <w:pPr>
+        <w:autoSpaceDE w:val="0"/>
+        <w:autoSpaceDN w:val="0"/>
+        <w:adjustRightInd w:val="0"/>
+        <w:spacing w:after="0" w:line="240" w:lineRule="auto"/>
+        <w:rPr>
+          <w:rFonts w:cs="Courier New"/>
+        </w:rPr>
+      </w:pPr>
+      <w:r>
+        <w:rPr>
+          <w:rFonts w:cs="Courier New"/>
+        </w:rPr>
+        <w:t xml:space="preserve">    *responseCount = *responseCount + 1;</w:t>
+      </w:r>
+    </w:p>
+    <w:p>
+      <w:pPr>
+        <w:autoSpaceDE w:val="0"/>
+        <w:autoSpaceDN w:val="0"/>
+        <w:adjustRightInd w:val="0"/>
+        <w:spacing w:after="0" w:line="240" w:lineRule="auto"/>
+        <w:rPr>
+          <w:rFonts w:cs="Courier New"/>
+        </w:rPr>
+      </w:pPr>
+      <w:r>
+        <w:rPr>
+          <w:rFonts w:cs="Courier New"/>
+        </w:rPr>
+        <w:t>/**</w:t>
+      </w:r>
+    </w:p>
+    <w:p>
+      <w:pPr>
+        <w:autoSpaceDE w:val="0"/>
+        <w:autoSpaceDN w:val="0"/>
+        <w:adjustRightInd w:val="0"/>
+        <w:spacing w:after="0" w:line="240" w:lineRule="auto"/>
+        <w:rPr>
+          <w:rFonts w:cs="Courier New"/>
+        </w:rPr>
+      </w:pPr>
+      <w:r>
+        <w:rPr>
+          <w:rFonts w:cs="Courier New"/>
+        </w:rPr>
+        <w:t xml:space="preserve"> * Prints all responses in the responses array</w:t>
+      </w:r>
+    </w:p>
+    <w:p>
+      <w:pPr>
+        <w:autoSpaceDE w:val="0"/>
+        <w:autoSpaceDN w:val="0"/>
+        <w:adjustRightInd w:val="0"/>
+        <w:spacing w:after="0" w:line="240" w:lineRule="auto"/>
+        <w:rPr>
+          <w:rFonts w:cs="Courier New"/>
+        </w:rPr>
+      </w:pPr>
+      <w:r>
+        <w:rPr>
+          <w:rFonts w:cs="Courier New"/>
+        </w:rPr>
+        <w:t xml:space="preserve"> *</w:t>
+      </w:r>
+    </w:p>
+    <w:p>
+      <w:pPr>
+        <w:autoSpaceDE w:val="0"/>
+        <w:autoSpaceDN w:val="0"/>
+        <w:adjustRightInd w:val="0"/>
+        <w:spacing w:after="0" w:line="240" w:lineRule="auto"/>
+        <w:rPr>
+          <w:rFonts w:cs="Courier New"/>
+        </w:rPr>
+      </w:pPr>
+      <w:r>
+        <w:rPr>
+          <w:rFonts w:cs="Courier New"/>
+        </w:rPr>
+        <w:t xml:space="preserve"> * @param responses The array of responses to read into</w:t>
+      </w:r>
+    </w:p>
+    <w:p>
+      <w:pPr>
+        <w:autoSpaceDE w:val="0"/>
+        <w:autoSpaceDN w:val="0"/>
+        <w:adjustRightInd w:val="0"/>
+        <w:spacing w:after="0" w:line="240" w:lineRule="auto"/>
+        <w:rPr>
+          <w:rFonts w:cs="Courier New"/>
+        </w:rPr>
+      </w:pPr>
+      <w:r>
+        <w:rPr>
+          <w:rFonts w:cs="Courier New"/>
+        </w:rPr>
+        <w:t xml:space="preserve"> * @param responseCount The number of responses already in that array</w:t>
+      </w:r>
+    </w:p>
+    <w:p>
+      <w:pPr>
+        <w:autoSpaceDE w:val="0"/>
+        <w:autoSpaceDN w:val="0"/>
+        <w:adjustRightInd w:val="0"/>
+        <w:spacing w:after="0" w:line="240" w:lineRule="auto"/>
+        <w:rPr>
+          <w:rFonts w:cs="Courier New"/>
+        </w:rPr>
+      </w:pPr>
+      <w:r>
+        <w:rPr>
+          <w:rFonts w:cs="Courier New"/>
+        </w:rPr>
+        <w:t xml:space="preserve"> */</w:t>
+      </w:r>
+    </w:p>
+    <w:p>
+      <w:pPr>
+        <w:autoSpaceDE w:val="0"/>
+        <w:autoSpaceDN w:val="0"/>
+        <w:adjustRightInd w:val="0"/>
+        <w:spacing w:after="0" w:line="240" w:lineRule="auto"/>
+        <w:rPr>
+          <w:rFonts w:cs="Courier New"/>
+        </w:rPr>
+      </w:pPr>
+      <w:r>
+        <w:rPr>
+          <w:rFonts w:cs="Courier New"/>
+        </w:rPr>
+        <w:lastRenderedPageBreak/>
+        <w:t>void printResponses(Response* responses, unsigned int* responseCount) {</w:t>
+      </w:r>
+    </w:p>
+    <w:p>
+      <w:pPr>
+        <w:autoSpaceDE w:val="0"/>
+        <w:autoSpaceDN w:val="0"/>
+        <w:adjustRightInd w:val="0"/>
+        <w:spacing w:after="0" w:line="240" w:lineRule="auto"/>
+        <w:rPr>
+          <w:rFonts w:cs="Courier New"/>
+        </w:rPr>
+      </w:pPr>
+      <w:r>
+        <w:rPr>
+          <w:rFonts w:cs="Courier New"/>
+        </w:rPr>
+        <w:t xml:space="preserve">    //Iterate through each response index (0, responseCount)</w:t>
+      </w:r>
+    </w:p>
+    <w:p>
+      <w:pPr>
+        <w:autoSpaceDE w:val="0"/>
+        <w:autoSpaceDN w:val="0"/>
+        <w:adjustRightInd w:val="0"/>
+        <w:spacing w:after="0" w:line="240" w:lineRule="auto"/>
+        <w:rPr>
+          <w:rFonts w:cs="Courier New"/>
+        </w:rPr>
+      </w:pPr>
+      <w:r>
+        <w:rPr>
+          <w:rFonts w:cs="Courier New"/>
+        </w:rPr>
+        <w:t xml:space="preserve">    for (unsigned int i = 0; i &lt; *responseCount; i++) {</w:t>
+      </w:r>
+    </w:p>
+    <w:p>
+      <w:pPr>
+        <w:autoSpaceDE w:val="0"/>
+        <w:autoSpaceDN w:val="0"/>
+        <w:adjustRightInd w:val="0"/>
+        <w:spacing w:after="0" w:line="240" w:lineRule="auto"/>
+        <w:rPr>
+          <w:rFonts w:cs="Courier New"/>
+        </w:rPr>
+      </w:pPr>
+      <w:r>
+        <w:rPr>
+          <w:rFonts w:cs="Courier New"/>
+        </w:rPr>
+        <w:t xml:space="preserve">        //Print the response</w:t>
+      </w:r>
+    </w:p>
+    <w:p>
+      <w:pPr>
+        <w:autoSpaceDE w:val="0"/>
+        <w:autoSpaceDN w:val="0"/>
+        <w:adjustRightInd w:val="0"/>
+        <w:spacing w:after="0" w:line="240" w:lineRule="auto"/>
+        <w:rPr>
+          <w:rFonts w:cs="Courier New"/>
+        </w:rPr>
+      </w:pPr>
+      <w:r>
+        <w:rPr>
+          <w:rFonts w:cs="Courier New"/>
+        </w:rPr>
+        <w:t>/**</w:t>
+      </w:r>
+    </w:p>
+    <w:p>
+      <w:pPr>
+        <w:autoSpaceDE w:val="0"/>
+        <w:autoSpaceDN w:val="0"/>
+        <w:adjustRightInd w:val="0"/>
+        <w:spacing w:after="0" w:line="240" w:lineRule="auto"/>
+        <w:rPr>
+          <w:rFonts w:cs="Courier New"/>
+        </w:rPr>
+      </w:pPr>
+      <w:r>
+        <w:rPr>
+          <w:rFonts w:cs="Courier New"/>
+        </w:rPr>
+        <w:t xml:space="preserve"> * Prints all responses in the responses array alphabetically by alphabetizing the array by text in memory then printing it</w:t>
+      </w:r>
+    </w:p>
+    <w:p>
+      <w:pPr>
+        <w:autoSpaceDE w:val="0"/>
+        <w:autoSpaceDN w:val="0"/>
+        <w:adjustRightInd w:val="0"/>
+        <w:spacing w:after="0" w:line="240" w:lineRule="auto"/>
+        <w:rPr>
+          <w:rFonts w:cs="Courier New"/>
+        </w:rPr>
+      </w:pPr>
+      <w:r>
+        <w:rPr>
+          <w:rFonts w:cs="Courier New"/>
+        </w:rPr>
+        <w:t xml:space="preserve"> *</w:t>
+      </w:r>
+    </w:p>
+    <w:p>
+      <w:pPr>
+        <w:autoSpaceDE w:val="0"/>
+        <w:autoSpaceDN w:val="0"/>
+        <w:adjustRightInd w:val="0"/>
+        <w:spacing w:after="0" w:line="240" w:lineRule="auto"/>
+        <w:rPr>
+          <w:rFonts w:cs="Courier New"/>
+        </w:rPr>
+      </w:pPr>
+      <w:r>
+        <w:rPr>
+          <w:rFonts w:cs="Courier New"/>
+        </w:rPr>
+        <w:t xml:space="preserve"> * @param responses The array of responses to read into</w:t>
+      </w:r>
+    </w:p>
+    <w:p>
+      <w:pPr>
+        <w:autoSpaceDE w:val="0"/>
+        <w:autoSpaceDN w:val="0"/>
+        <w:adjustRightInd w:val="0"/>
+        <w:spacing w:after="0" w:line="240" w:lineRule="auto"/>
+        <w:rPr>
+          <w:rFonts w:cs="Courier New"/>
+        </w:rPr>
+      </w:pPr>
+      <w:r>
+        <w:rPr>
+          <w:rFonts w:cs="Courier New"/>
+        </w:rPr>
+        <w:t xml:space="preserve"> * @param responseCount The number of responses already in that array</w:t>
+      </w:r>
+    </w:p>
+    <w:p>
+      <w:pPr>
+        <w:autoSpaceDE w:val="0"/>
+        <w:autoSpaceDN w:val="0"/>
+        <w:adjustRightInd w:val="0"/>
+        <w:spacing w:after="0" w:line="240" w:lineRule="auto"/>
+        <w:rPr>
+          <w:rFonts w:cs="Courier New"/>
+        </w:rPr>
+      </w:pPr>
+      <w:r>
+        <w:rPr>
+          <w:rFonts w:cs="Courier New"/>
+        </w:rPr>
+        <w:t xml:space="preserve"> */</w:t>
+      </w:r>
+    </w:p>
+    <w:p>
+      <w:pPr>
+        <w:autoSpaceDE w:val="0"/>
+        <w:autoSpaceDN w:val="0"/>
+        <w:adjustRightInd w:val="0"/>
+        <w:spacing w:after="0" w:line="240" w:lineRule="auto"/>
+        <w:rPr>
+          <w:rFonts w:cs="Courier New"/>
+        </w:rPr>
+      </w:pPr>
+      <w:r>
+        <w:rPr>
+          <w:rFonts w:cs="Courier New"/>
+        </w:rPr>
+        <w:t>void printResponsesAlphabetically(Response* responses, unsigned int* responseCount) {</w:t>
+      </w:r>
+    </w:p>
+    <w:p>
+      <w:pPr>
+        <w:autoSpaceDE w:val="0"/>
+        <w:autoSpaceDN w:val="0"/>
+        <w:adjustRightInd w:val="0"/>
+        <w:spacing w:after="0" w:line="240" w:lineRule="auto"/>
+        <w:rPr>
+          <w:rFonts w:cs="Courier New"/>
+        </w:rPr>
+      </w:pPr>
+      <w:r>
+        <w:rPr>
+          <w:rFonts w:cs="Courier New"/>
+        </w:rPr>
+        <w:t xml:space="preserve">    //Sort the responses in memory using bubble sort by text</w:t>
+      </w:r>
+    </w:p>
+    <w:p>
+      <w:pPr>
+        <w:autoSpaceDE w:val="0"/>
+        <w:autoSpaceDN w:val="0"/>
+        <w:adjustRightInd w:val="0"/>
+        <w:spacing w:after="0" w:line="240" w:lineRule="auto"/>
+        <w:rPr>
+          <w:rFonts w:cs="Courier New"/>
+        </w:rPr>
+      </w:pPr>
+      <w:r>
+        <w:rPr>
+          <w:rFonts w:cs="Courier New"/>
+        </w:rPr>
+        <w:t xml:space="preserve">    //Perform a double iteration over the array</w:t>
+      </w:r>
+    </w:p>
+    <w:p>
+      <w:pPr>
+        <w:autoSpaceDE w:val="0"/>
+        <w:autoSpaceDN w:val="0"/>
+        <w:adjustRightInd w:val="0"/>
+        <w:spacing w:after="0" w:line="240" w:lineRule="auto"/>
+        <w:rPr>
+          <w:rFonts w:cs="Courier New"/>
+        </w:rPr>
+      </w:pPr>
+      <w:r>
+        <w:rPr>
+          <w:rFonts w:cs="Courier New"/>
+        </w:rPr>
+        <w:t xml:space="preserve">    for (unsigned long i = 0; i &lt; *responseCount; i++) {</w:t>
+      </w:r>
+    </w:p>
+    <w:p>
+      <w:pPr>
+        <w:autoSpaceDE w:val="0"/>
+        <w:autoSpaceDN w:val="0"/>
+        <w:adjustRightInd w:val="0"/>
+        <w:spacing w:after="0" w:line="240" w:lineRule="auto"/>
+        <w:rPr>
+          <w:rFonts w:cs="Courier New"/>
+        </w:rPr>
+      </w:pPr>
+      <w:r>
+        <w:rPr>
+          <w:rFonts w:cs="Courier New"/>
+        </w:rPr>
+        <w:t xml:space="preserve">        for (unsigned long j = 0; j+1 &lt; *responseCount; j++) {</w:t>
+      </w:r>
+    </w:p>
+    <w:p>
+      <w:pPr>
+        <w:autoSpaceDE w:val="0"/>
+        <w:autoSpaceDN w:val="0"/>
+        <w:adjustRightInd w:val="0"/>
+        <w:spacing w:after="0" w:line="240" w:lineRule="auto"/>
+        <w:rPr>
+          <w:rFonts w:cs="Courier New"/>
+        </w:rPr>
+      </w:pPr>
+      <w:r>
+        <w:rPr>
+          <w:rFonts w:cs="Courier New"/>
+        </w:rPr>
+        <w:t xml:space="preserve">            //Cache the response at index j</w:t>
+      </w:r>
+    </w:p>
+    <w:p>
+      <w:pPr>
+        <w:autoSpaceDE w:val="0"/>
+        <w:autoSpaceDN w:val="0"/>
+        <w:adjustRightInd w:val="0"/>
+        <w:spacing w:after="0" w:line="240" w:lineRule="auto"/>
+        <w:rPr>
+          <w:rFonts w:cs="Courier New"/>
+        </w:rPr>
+      </w:pPr>
+      <w:r>
+        <w:rPr>
+          <w:rFonts w:cs="Courier New"/>
+        </w:rPr>
+        <w:t xml:space="preserve">            //Compare the alphabetical index of responses[j] and responses[j+1] using the &gt; operator</w:t>
+      </w:r>
+    </w:p>
+    <w:p>
+      <w:pPr>
+        <w:autoSpaceDE w:val="0"/>
+        <w:autoSpaceDN w:val="0"/>
+        <w:adjustRightInd w:val="0"/>
+        <w:spacing w:after="0" w:line="240" w:lineRule="auto"/>
+        <w:rPr>
+          <w:rFonts w:cs="Courier New"/>
+        </w:rPr>
+      </w:pPr>
+      <w:r>
+        <w:rPr>
+          <w:rFonts w:cs="Courier New"/>
+        </w:rPr>
+        <w:t xml:space="preserve">                //Swap the responses if they are in the wrong order</w:t>
+      </w:r>
+    </w:p>
+    <w:p>
+      <w:pPr>
+        <w:autoSpaceDE w:val="0"/>
+        <w:autoSpaceDN w:val="0"/>
+        <w:adjustRightInd w:val="0"/>
+        <w:spacing w:after="0" w:line="240" w:lineRule="auto"/>
+        <w:rPr>
+          <w:rFonts w:cs="Courier New"/>
+        </w:rPr>
+      </w:pPr>
+      <w:r>
+        <w:rPr>
+          <w:rFonts w:cs="Courier New"/>
+        </w:rPr>
+        <w:t xml:space="preserve">    //Print the responses in the order they're in in memory, which is now alphabetical</w:t>
+      </w:r>
+    </w:p>
+    <w:p>
+      <w:pPr>
+        <w:autoSpaceDE w:val="0"/>
+        <w:autoSpaceDN w:val="0"/>
+        <w:adjustRightInd w:val="0"/>
+        <w:spacing w:after="0" w:line="240" w:lineRule="auto"/>
+        <w:rPr>
+          <w:rFonts w:cs="Courier New"/>
+        </w:rPr>
+      </w:pPr>
+      <w:r>
+        <w:rPr>
+          <w:rFonts w:cs="Courier New"/>
+        </w:rPr>
+        <w:t>/**</w:t>
+      </w:r>
+    </w:p>
+    <w:p>
+      <w:pPr>
+        <w:autoSpaceDE w:val="0"/>
+        <w:autoSpaceDN w:val="0"/>
+        <w:adjustRightInd w:val="0"/>
+        <w:spacing w:after="0" w:line="240" w:lineRule="auto"/>
+        <w:rPr>
+          <w:rFonts w:cs="Courier New"/>
+        </w:rPr>
+      </w:pPr>
+      <w:r>
+        <w:rPr>
+          <w:rFonts w:cs="Courier New"/>
+        </w:rPr>
+        <w:t xml:space="preserve"> * Prints all responses in the responses array alphabetically by alphabetizing the array by type in memory then printing it</w:t>
+      </w:r>
+    </w:p>
+    <w:p>
+      <w:pPr>
+        <w:autoSpaceDE w:val="0"/>
+        <w:autoSpaceDN w:val="0"/>
+        <w:adjustRightInd w:val="0"/>
+        <w:spacing w:after="0" w:line="240" w:lineRule="auto"/>
+        <w:rPr>
+          <w:rFonts w:cs="Courier New"/>
+        </w:rPr>
+      </w:pPr>
+      <w:r>
+        <w:rPr>
+          <w:rFonts w:cs="Courier New"/>
+        </w:rPr>
+        <w:t xml:space="preserve"> *</w:t>
+      </w:r>
+    </w:p>
+    <w:p>
+      <w:pPr>
+        <w:autoSpaceDE w:val="0"/>
+        <w:autoSpaceDN w:val="0"/>
+        <w:adjustRightInd w:val="0"/>
+        <w:spacing w:after="0" w:line="240" w:lineRule="auto"/>
+        <w:rPr>
+          <w:rFonts w:cs="Courier New"/>
+        </w:rPr>
+      </w:pPr>
+      <w:r>
+        <w:rPr>
+          <w:rFonts w:cs="Courier New"/>
+        </w:rPr>
+        <w:t xml:space="preserve"> * @param responses The array of responses to read into</w:t>
+      </w:r>
+    </w:p>
+    <w:p>
+      <w:pPr>
+        <w:autoSpaceDE w:val="0"/>
+        <w:autoSpaceDN w:val="0"/>
+        <w:adjustRightInd w:val="0"/>
+        <w:spacing w:after="0" w:line="240" w:lineRule="auto"/>
+        <w:rPr>
+          <w:rFonts w:cs="Courier New"/>
+        </w:rPr>
+      </w:pPr>
+      <w:r>
+        <w:rPr>
+          <w:rFonts w:cs="Courier New"/>
+        </w:rPr>
+        <w:t xml:space="preserve"> * @param responseCount The number of responses already in that array</w:t>
+      </w:r>
+    </w:p>
+    <w:p>
+      <w:pPr>
+        <w:autoSpaceDE w:val="0"/>
+        <w:autoSpaceDN w:val="0"/>
+        <w:adjustRightInd w:val="0"/>
+        <w:spacing w:after="0" w:line="240" w:lineRule="auto"/>
+        <w:rPr>
+          <w:rFonts w:cs="Courier New"/>
+        </w:rPr>
+      </w:pPr>
+      <w:r>
+        <w:rPr>
+          <w:rFonts w:cs="Courier New"/>
+        </w:rPr>
+        <w:t xml:space="preserve"> */</w:t>
+      </w:r>
+    </w:p>
+    <w:p>
+      <w:pPr>
+        <w:autoSpaceDE w:val="0"/>
+        <w:autoSpaceDN w:val="0"/>
+        <w:adjustRightInd w:val="0"/>
+        <w:spacing w:after="0" w:line="240" w:lineRule="auto"/>
+        <w:rPr>
+          <w:rFonts w:cs="Courier New"/>
+        </w:rPr>
+      </w:pPr>
+      <w:r>
+        <w:rPr>
+          <w:rFonts w:cs="Courier New"/>
+        </w:rPr>
+        <w:t>void printResponsesByType(Response* responses, unsigned int* responseCount) {</w:t>
+      </w:r>
+    </w:p>
+    <w:p>
+      <w:pPr>
+        <w:autoSpaceDE w:val="0"/>
+        <w:autoSpaceDN w:val="0"/>
+        <w:adjustRightInd w:val="0"/>
+        <w:spacing w:after="0" w:line="240" w:lineRule="auto"/>
+        <w:rPr>
+          <w:rFonts w:cs="Courier New"/>
+        </w:rPr>
+      </w:pPr>
+      <w:r>
+        <w:rPr>
+          <w:rFonts w:cs="Courier New"/>
+        </w:rPr>
+        <w:t xml:space="preserve">    //Sort the responses in memory using bubble sort by type</w:t>
+      </w:r>
+    </w:p>
+    <w:p>
+      <w:pPr>
+        <w:autoSpaceDE w:val="0"/>
+        <w:autoSpaceDN w:val="0"/>
+        <w:adjustRightInd w:val="0"/>
+        <w:spacing w:after="0" w:line="240" w:lineRule="auto"/>
+        <w:rPr>
+          <w:rFonts w:cs="Courier New"/>
+        </w:rPr>
+      </w:pPr>
+      <w:r>
+        <w:rPr>
+          <w:rFonts w:cs="Courier New"/>
+        </w:rPr>
+        <w:t xml:space="preserve">    //Perform a double iteration over the array</w:t>
+      </w:r>
+    </w:p>
+    <w:p>
+      <w:pPr>
+        <w:autoSpaceDE w:val="0"/>
+        <w:autoSpaceDN w:val="0"/>
+        <w:adjustRightInd w:val="0"/>
+        <w:spacing w:after="0" w:line="240" w:lineRule="auto"/>
+        <w:rPr>
+          <w:rFonts w:cs="Courier New"/>
+        </w:rPr>
+      </w:pPr>
+      <w:r>
+        <w:rPr>
+          <w:rFonts w:cs="Courier New"/>
+        </w:rPr>
+        <w:t xml:space="preserve">    for (unsigned long i = 0; i &lt; *responseCount; i++) {</w:t>
+      </w:r>
+    </w:p>
+    <w:p>
+      <w:pPr>
+        <w:autoSpaceDE w:val="0"/>
+        <w:autoSpaceDN w:val="0"/>
+        <w:adjustRightInd w:val="0"/>
+        <w:spacing w:after="0" w:line="240" w:lineRule="auto"/>
+        <w:rPr>
+          <w:rFonts w:cs="Courier New"/>
+        </w:rPr>
+      </w:pPr>
+      <w:r>
+        <w:rPr>
+          <w:rFonts w:cs="Courier New"/>
+        </w:rPr>
+        <w:t xml:space="preserve">        for (unsigned long j = 0; j+1 &lt; *responseCount; j++) {</w:t>
+      </w:r>
+    </w:p>
+    <w:p>
+      <w:pPr>
+        <w:autoSpaceDE w:val="0"/>
+        <w:autoSpaceDN w:val="0"/>
+        <w:adjustRightInd w:val="0"/>
+        <w:spacing w:after="0" w:line="240" w:lineRule="auto"/>
+        <w:rPr>
+          <w:rFonts w:cs="Courier New"/>
+        </w:rPr>
+      </w:pPr>
+      <w:r>
+        <w:rPr>
+          <w:rFonts w:cs="Courier New"/>
+        </w:rPr>
+        <w:t xml:space="preserve">            //Cache the response at index j</w:t>
+      </w:r>
+    </w:p>
+    <w:p>
+      <w:pPr>
+        <w:autoSpaceDE w:val="0"/>
+        <w:autoSpaceDN w:val="0"/>
+        <w:adjustRightInd w:val="0"/>
+        <w:spacing w:after="0" w:line="240" w:lineRule="auto"/>
+        <w:rPr>
+          <w:rFonts w:cs="Courier New"/>
+        </w:rPr>
+      </w:pPr>
+      <w:r>
+        <w:rPr>
+          <w:rFonts w:cs="Courier New"/>
+        </w:rPr>
+        <w:t xml:space="preserve">            //Compare the alphabetical index of responses[j] and responses[j+1] using the &gt; operator</w:t>
+      </w:r>
+    </w:p>
+    <w:p>
+      <w:pPr>
+        <w:autoSpaceDE w:val="0"/>
+        <w:autoSpaceDN w:val="0"/>
+        <w:adjustRightInd w:val="0"/>
+        <w:spacing w:after="0" w:line="240" w:lineRule="auto"/>
+        <w:rPr>
+          <w:rFonts w:cs="Courier New"/>
+        </w:rPr>
+      </w:pPr>
+      <w:r>
+        <w:rPr>
+          <w:rFonts w:cs="Courier New"/>
+        </w:rPr>
+        <w:t xml:space="preserve">                //Swap the responses if they are in the wrong order</w:t>
+      </w:r>
+    </w:p>
+    <w:p>
+      <w:pPr>
+        <w:autoSpaceDE w:val="0"/>
+        <w:autoSpaceDN w:val="0"/>
+        <w:adjustRightInd w:val="0"/>
+        <w:spacing w:after="0" w:line="240" w:lineRule="auto"/>
+        <w:rPr>
+          <w:rFonts w:cs="Courier New"/>
+        </w:rPr>
+      </w:pPr>
+      <w:r>
+        <w:rPr>
+          <w:rFonts w:cs="Courier New"/>
+        </w:rPr>
+        <w:t xml:space="preserve">    //Print the responses in the order they're in in memory, which is now alphabetical</w:t>
+      </w:r>
+    </w:p>
+    <w:p>
+      <w:pPr>
+        <w:autoSpaceDE w:val="0"/>
+        <w:autoSpaceDN w:val="0"/>
+        <w:adjustRightInd w:val="0"/>
+        <w:spacing w:after="0" w:line="240" w:lineRule="auto"/>
+        <w:rPr>
+          <w:rFonts w:cs="Courier New"/>
+        </w:rPr>
+      </w:pPr>
+      <w:r>
+        <w:rPr>
+          <w:rFonts w:cs="Courier New"/>
+        </w:rPr>
+        <w:t>/**</w:t>
+      </w:r>
+    </w:p>
+    <w:p>
+      <w:pPr>
+        <w:autoSpaceDE w:val="0"/>
+        <w:autoSpaceDN w:val="0"/>
+        <w:adjustRightInd w:val="0"/>
+        <w:spacing w:after="0" w:line="240" w:lineRule="auto"/>
+        <w:rPr>
+          <w:rFonts w:cs="Courier New"/>
+        </w:rPr>
+      </w:pPr>
+      <w:r>
+        <w:rPr>
+          <w:rFonts w:cs="Courier New"/>
+        </w:rPr>
+        <w:t xml:space="preserve"> * Writes all responses in the responses array to a file</w:t>
+      </w:r>
+    </w:p>
+    <w:p>
+      <w:pPr>
+        <w:autoSpaceDE w:val="0"/>
+        <w:autoSpaceDN w:val="0"/>
+        <w:adjustRightInd w:val="0"/>
+        <w:spacing w:after="0" w:line="240" w:lineRule="auto"/>
+        <w:rPr>
+          <w:rFonts w:cs="Courier New"/>
+        </w:rPr>
+      </w:pPr>
+      <w:r>
+        <w:rPr>
+          <w:rFonts w:cs="Courier New"/>
+        </w:rPr>
+        <w:t xml:space="preserve"> *</w:t>
+      </w:r>
+    </w:p>
+    <w:p>
+      <w:pPr>
+        <w:autoSpaceDE w:val="0"/>
+        <w:autoSpaceDN w:val="0"/>
+        <w:adjustRightInd w:val="0"/>
+        <w:spacing w:after="0" w:line="240" w:lineRule="auto"/>
+        <w:rPr>
+          <w:rFonts w:cs="Courier New"/>
+        </w:rPr>
+      </w:pPr>
+      <w:r>
+        <w:rPr>
+          <w:rFonts w:cs="Courier New"/>
+        </w:rPr>
+        <w:t xml:space="preserve"> * @param responses The array of responses to read out of</w:t>
+      </w:r>
+    </w:p>
+    <w:p>
+      <w:pPr>
+        <w:autoSpaceDE w:val="0"/>
+        <w:autoSpaceDN w:val="0"/>
+        <w:adjustRightInd w:val="0"/>
+        <w:spacing w:after="0" w:line="240" w:lineRule="auto"/>
+        <w:rPr>
+          <w:rFonts w:cs="Courier New"/>
+        </w:rPr>
+      </w:pPr>
+      <w:r>
+        <w:rPr>
+          <w:rFonts w:cs="Courier New"/>
+        </w:rPr>
+        <w:t xml:space="preserve"> * @param responseCount The number of responses already in that array</w:t>
+      </w:r>
+    </w:p>
+    <w:p>
+      <w:pPr>
+        <w:autoSpaceDE w:val="0"/>
+        <w:autoSpaceDN w:val="0"/>
+        <w:adjustRightInd w:val="0"/>
+        <w:spacing w:after="0" w:line="240" w:lineRule="auto"/>
+        <w:rPr>
+          <w:rFonts w:cs="Courier New"/>
+        </w:rPr>
+      </w:pPr>
+      <w:r>
+        <w:rPr>
+          <w:rFonts w:cs="Courier New"/>
+        </w:rPr>
+        <w:t xml:space="preserve"> */</w:t>
+      </w:r>
+    </w:p>
+    <w:p>
+      <w:pPr>
+        <w:autoSpaceDE w:val="0"/>
+        <w:autoSpaceDN w:val="0"/>
+        <w:adjustRightInd w:val="0"/>
+        <w:spacing w:after="0" w:line="240" w:lineRule="auto"/>
+        <w:rPr>
+          <w:rFonts w:cs="Courier New"/>
+        </w:rPr>
+      </w:pPr>
+      <w:r>
+        <w:rPr>
+          <w:rFonts w:cs="Courier New"/>
+        </w:rPr>
+        <w:t>void writeResponsesToFile(Response* responses, unsigned int* responseCount) {</w:t>
+      </w:r>
+    </w:p>
+    <w:p>
+      <w:pPr>
+        <w:autoSpaceDE w:val="0"/>
+        <w:autoSpaceDN w:val="0"/>
+        <w:adjustRightInd w:val="0"/>
+        <w:spacing w:after="0" w:line="240" w:lineRule="auto"/>
+        <w:rPr>
+          <w:rFonts w:cs="Courier New"/>
+        </w:rPr>
+      </w:pPr>
+      <w:r>
+        <w:rPr>
+          <w:rFonts w:cs="Courier New"/>
+        </w:rPr>
+        <w:t xml:space="preserve">    //Find out what file to read from</w:t>
+      </w:r>
+    </w:p>
+    <w:p>
+      <w:pPr>
+        <w:autoSpaceDE w:val="0"/>
+        <w:autoSpaceDN w:val="0"/>
+        <w:adjustRightInd w:val="0"/>
+        <w:spacing w:after="0" w:line="240" w:lineRule="auto"/>
+        <w:rPr>
+          <w:rFonts w:cs="Courier New"/>
+        </w:rPr>
+      </w:pPr>
+      <w:r>
+        <w:rPr>
+          <w:rFonts w:cs="Courier New"/>
+        </w:rPr>
+        <w:t xml:space="preserve">    cin.ignore(); //Ignore since we're using getline()</w:t>
+      </w:r>
+    </w:p>
+    <w:p>
+      <w:pPr>
+        <w:autoSpaceDE w:val="0"/>
+        <w:autoSpaceDN w:val="0"/>
+        <w:adjustRightInd w:val="0"/>
+        <w:spacing w:after="0" w:line="240" w:lineRule="auto"/>
+        <w:rPr>
+          <w:rFonts w:cs="Courier New"/>
+        </w:rPr>
+      </w:pPr>
+      <w:r>
+        <w:rPr>
+          <w:rFonts w:cs="Courier New"/>
+        </w:rPr>
+        <w:t xml:space="preserve">    //Open an output stream to a file</w:t>
+      </w:r>
+    </w:p>
+    <w:p>
+      <w:pPr>
+        <w:autoSpaceDE w:val="0"/>
+        <w:autoSpaceDN w:val="0"/>
+        <w:adjustRightInd w:val="0"/>
+        <w:spacing w:after="0" w:line="240" w:lineRule="auto"/>
+        <w:rPr>
+          <w:rFonts w:cs="Courier New"/>
+        </w:rPr>
+      </w:pPr>
+      <w:r>
+        <w:rPr>
+          <w:rFonts w:cs="Courier New"/>
+        </w:rPr>
+        <w:lastRenderedPageBreak/>
+        <w:t xml:space="preserve">    //For each response, write it to the output stream in the same format as the input file</w:t>
+      </w:r>
+    </w:p>
+    <w:p>
+      <w:pPr>
+        <w:autoSpaceDE w:val="0"/>
+        <w:autoSpaceDN w:val="0"/>
+        <w:adjustRightInd w:val="0"/>
+        <w:spacing w:after="0" w:line="240" w:lineRule="auto"/>
+        <w:rPr>
+          <w:rFonts w:cs="Courier New"/>
+        </w:rPr>
+      </w:pPr>
+      <w:r>
+        <w:rPr>
+          <w:rFonts w:cs="Courier New"/>
+        </w:rPr>
+        <w:t xml:space="preserve">    for (unsigned long i = 0; i &lt; *responseCount; i++) {</w:t>
+      </w:r>
+    </w:p>
+    <w:p>
+      <w:pPr>
+        <w:autoSpaceDE w:val="0"/>
+        <w:autoSpaceDN w:val="0"/>
+        <w:adjustRightInd w:val="0"/>
+        <w:spacing w:after="0" w:line="240" w:lineRule="auto"/>
+        <w:rPr>
+          <w:rFonts w:cs="Courier New"/>
+        </w:rPr>
+      </w:pPr>
+      <w:r>
+        <w:rPr>
+          <w:rFonts w:cs="Courier New"/>
+        </w:rPr>
+        <w:t xml:space="preserve">    //Close the output stream</w:t>
+      </w:r>
+    </w:p>
+    <w:p>
+      <w:pPr>
+        <w:autoSpaceDE w:val="0"/>
+        <w:autoSpaceDN w:val="0"/>
+        <w:adjustRightInd w:val="0"/>
+        <w:spacing w:after="0" w:line="240" w:lineRule="auto"/>
+        <w:rPr>
+          <w:rFonts w:cs="Courier New"/>
+        </w:rPr>
+      </w:pPr>
+      <w:r>
+        <w:rPr>
+          <w:rFonts w:cs="Courier New"/>
+        </w:rPr>
+        <w:t>/**</w:t>
+      </w:r>
+    </w:p>
+    <w:p>
+      <w:pPr>
+        <w:autoSpaceDE w:val="0"/>
+        <w:autoSpaceDN w:val="0"/>
+        <w:adjustRightInd w:val="0"/>
+        <w:spacing w:after="0" w:line="240" w:lineRule="auto"/>
+        <w:rPr>
+          <w:rFonts w:cs="Courier New"/>
+        </w:rPr>
+      </w:pPr>
+      <w:r>
+        <w:rPr>
+          <w:rFonts w:cs="Courier New"/>
+        </w:rPr>
+        <w:t xml:space="preserve"> * Deletes a response from the response array</w:t>
+      </w:r>
+    </w:p>
+    <w:p>
+      <w:pPr>
+        <w:autoSpaceDE w:val="0"/>
+        <w:autoSpaceDN w:val="0"/>
+        <w:adjustRightInd w:val="0"/>
+        <w:spacing w:after="0" w:line="240" w:lineRule="auto"/>
+        <w:rPr>
+          <w:rFonts w:cs="Courier New"/>
+        </w:rPr>
+      </w:pPr>
+      <w:r>
+        <w:rPr>
+          <w:rFonts w:cs="Courier New"/>
+        </w:rPr>
+        <w:t xml:space="preserve"> *</w:t>
+      </w:r>
+    </w:p>
+    <w:p>
+      <w:pPr>
+        <w:autoSpaceDE w:val="0"/>
+        <w:autoSpaceDN w:val="0"/>
+        <w:adjustRightInd w:val="0"/>
+        <w:spacing w:after="0" w:line="240" w:lineRule="auto"/>
+        <w:rPr>
+          <w:rFonts w:cs="Courier New"/>
+        </w:rPr>
+      </w:pPr>
+      <w:r>
+        <w:rPr>
+          <w:rFonts w:cs="Courier New"/>
+        </w:rPr>
+        <w:t xml:space="preserve"> * @param responses The array of responses to read out of</w:t>
+      </w:r>
+    </w:p>
+    <w:p>
+      <w:pPr>
+        <w:autoSpaceDE w:val="0"/>
+        <w:autoSpaceDN w:val="0"/>
+        <w:adjustRightInd w:val="0"/>
+        <w:spacing w:after="0" w:line="240" w:lineRule="auto"/>
+        <w:rPr>
+          <w:rFonts w:cs="Courier New"/>
+        </w:rPr>
+      </w:pPr>
+      <w:r>
+        <w:rPr>
+          <w:rFonts w:cs="Courier New"/>
+        </w:rPr>
+        <w:t xml:space="preserve"> * @param responseCount The number of responses already in that array</w:t>
+      </w:r>
+    </w:p>
+    <w:p>
+      <w:pPr>
+        <w:autoSpaceDE w:val="0"/>
+        <w:autoSpaceDN w:val="0"/>
+        <w:adjustRightInd w:val="0"/>
+        <w:spacing w:after="0" w:line="240" w:lineRule="auto"/>
+        <w:rPr>
+          <w:rFonts w:cs="Courier New"/>
+        </w:rPr>
+      </w:pPr>
+      <w:r>
+        <w:rPr>
+          <w:rFonts w:cs="Courier New"/>
+        </w:rPr>
+        <w:t xml:space="preserve"> */</w:t>
+      </w:r>
+    </w:p>
+    <w:p>
+      <w:pPr>
+        <w:autoSpaceDE w:val="0"/>
+        <w:autoSpaceDN w:val="0"/>
+        <w:adjustRightInd w:val="0"/>
+        <w:spacing w:after="0" w:line="240" w:lineRule="auto"/>
+        <w:rPr>
+          <w:rFonts w:cs="Courier New"/>
+        </w:rPr>
+      </w:pPr>
+      <w:r>
+        <w:rPr>
+          <w:rFonts w:cs="Courier New"/>
+        </w:rPr>
+        <w:t>void removeResponse(Response* responses, unsigned int* responseCount) {</w:t>
+      </w:r>
+    </w:p>
+    <w:p>
+      <w:pPr>
+        <w:autoSpaceDE w:val="0"/>
+        <w:autoSpaceDN w:val="0"/>
+        <w:adjustRightInd w:val="0"/>
+        <w:spacing w:after="0" w:line="240" w:lineRule="auto"/>
+        <w:rPr>
+          <w:rFonts w:cs="Courier New"/>
+        </w:rPr>
+      </w:pPr>
+      <w:r>
+        <w:rPr>
+          <w:rFonts w:cs="Courier New"/>
+        </w:rPr>
+        <w:t xml:space="preserve">    //Allocate a local variable and get user input for which response to delete</w:t>
+      </w:r>
+    </w:p>
+    <w:p>
+      <w:pPr>
+        <w:autoSpaceDE w:val="0"/>
+        <w:autoSpaceDN w:val="0"/>
+        <w:adjustRightInd w:val="0"/>
+        <w:spacing w:after="0" w:line="240" w:lineRule="auto"/>
+        <w:rPr>
+          <w:rFonts w:cs="Courier New"/>
+        </w:rPr>
+      </w:pPr>
+      <w:r>
+        <w:rPr>
+          <w:rFonts w:cs="Courier New"/>
+        </w:rPr>
+        <w:t xml:space="preserve">    //Validate the target index</w:t>
+      </w:r>
+    </w:p>
+    <w:p>
+      <w:pPr>
+        <w:autoSpaceDE w:val="0"/>
+        <w:autoSpaceDN w:val="0"/>
+        <w:adjustRightInd w:val="0"/>
+        <w:spacing w:after="0" w:line="240" w:lineRule="auto"/>
+        <w:rPr>
+          <w:rFonts w:cs="Courier New"/>
+        </w:rPr>
+      </w:pPr>
+      <w:r>
+        <w:rPr>
+          <w:rFonts w:cs="Courier New"/>
+        </w:rPr>
+        <w:t xml:space="preserve">    while (targetIndex &gt;= *responseCount) {</w:t>
+      </w:r>
+    </w:p>
+    <w:p>
+      <w:pPr>
+        <w:autoSpaceDE w:val="0"/>
+        <w:autoSpaceDN w:val="0"/>
+        <w:adjustRightInd w:val="0"/>
+        <w:spacing w:after="0" w:line="240" w:lineRule="auto"/>
+        <w:rPr>
+          <w:rFonts w:cs="Courier New"/>
+        </w:rPr>
+      </w:pPr>
+      <w:r>
+        <w:rPr>
+          <w:rFonts w:cs="Courier New"/>
+        </w:rPr>
+        <w:t xml:space="preserve">    //Move the array data left in order to overwrite the deleted element and shift all the</w:t>
+      </w:r>
+    </w:p>
+    <w:p>
+      <w:pPr>
+        <w:autoSpaceDE w:val="0"/>
+        <w:autoSpaceDN w:val="0"/>
+        <w:adjustRightInd w:val="0"/>
+        <w:spacing w:after="0" w:line="240" w:lineRule="auto"/>
+        <w:rPr>
+          <w:rFonts w:cs="Courier New"/>
+        </w:rPr>
+      </w:pPr>
+      <w:r>
+        <w:rPr>
+          <w:rFonts w:cs="Courier New"/>
+        </w:rPr>
+        <w:t xml:space="preserve">    // memory elements left</w:t>
+      </w:r>
+    </w:p>
+    <w:p>
+      <w:pPr>
+        <w:autoSpaceDE w:val="0"/>
+        <w:autoSpaceDN w:val="0"/>
+        <w:adjustRightInd w:val="0"/>
+        <w:spacing w:after="0" w:line="240" w:lineRule="auto"/>
+        <w:rPr>
+          <w:rFonts w:cs="Courier New"/>
+        </w:rPr>
+      </w:pPr>
+      <w:r>
+        <w:rPr>
+          <w:rFonts w:cs="Courier New"/>
+        </w:rPr>
+        <w:t xml:space="preserve">    // Start at the source, which is the response after the target of deleting</w:t>
+      </w:r>
+    </w:p>
+    <w:p>
+      <w:pPr>
+        <w:autoSpaceDE w:val="0"/>
+        <w:autoSpaceDN w:val="0"/>
+        <w:adjustRightInd w:val="0"/>
+        <w:spacing w:after="0" w:line="240" w:lineRule="auto"/>
+        <w:rPr>
+          <w:rFonts w:cs="Courier New"/>
+        </w:rPr>
+      </w:pPr>
+      <w:r>
+        <w:rPr>
+          <w:rFonts w:cs="Courier New"/>
+        </w:rPr>
+        <w:t xml:space="preserve">    // Move the data starting at this source to the location of the target overwriting it in the process</w:t>
+      </w:r>
+    </w:p>
+    <w:p>
+      <w:pPr>
+        <w:autoSpaceDE w:val="0"/>
+        <w:autoSpaceDN w:val="0"/>
+        <w:adjustRightInd w:val="0"/>
+        <w:spacing w:after="0" w:line="240" w:lineRule="auto"/>
+        <w:rPr>
+          <w:rFonts w:cs="Courier New"/>
+        </w:rPr>
+      </w:pPr>
+      <w:r>
+        <w:rPr>
+          <w:rFonts w:cs="Courier New"/>
+        </w:rPr>
+        <w:t xml:space="preserve">    // Stop once you've copied the number of bytes equal to the all of the data in the array</w:t>
+      </w:r>
+    </w:p>
+    <w:p>
+      <w:pPr>
+        <w:autoSpaceDE w:val="0"/>
+        <w:autoSpaceDN w:val="0"/>
+        <w:adjustRightInd w:val="0"/>
+        <w:spacing w:after="0" w:line="240" w:lineRule="auto"/>
+        <w:rPr>
+          <w:rFonts w:cs="Courier New"/>
+        </w:rPr>
+      </w:pPr>
+      <w:r>
+        <w:rPr>
+          <w:rFonts w:cs="Courier New"/>
+        </w:rPr>
+        <w:t xml:space="preserve">            (*responseCount-targetIndex-1)*sizeof(Response));</w:t>
+      </w:r>
+    </w:p>
+    <w:p>
+      <w:pPr>
+        <w:autoSpaceDE w:val="0"/>
+        <w:autoSpaceDN w:val="0"/>
+        <w:adjustRightInd w:val="0"/>
+        <w:spacing w:after="0" w:line="240" w:lineRule="auto"/>
+        <w:rPr>
+          <w:rFonts w:cs="Courier New"/>
+        </w:rPr>
+      </w:pPr>
+      <w:r>
+        <w:rPr>
+          <w:rFonts w:cs="Courier New"/>
+        </w:rPr>
+        <w:t xml:space="preserve">    //Update the responseCount variable to reflect the shift</w:t>
+      </w:r>
+    </w:p>
+    <w:p>
+      <w:pPr>
+        <w:autoSpaceDE w:val="0"/>
+        <w:autoSpaceDN w:val="0"/>
+        <w:adjustRightInd w:val="0"/>
+        <w:spacing w:after="0" w:line="240" w:lineRule="auto"/>
+        <w:rPr>
+          <w:rFonts w:cs="Courier New"/>
+        </w:rPr>
+      </w:pPr>
+      <w:r>
+        <w:rPr>
+          <w:rFonts w:cs="Courier New"/>
+        </w:rPr>
+        <w:t xml:space="preserve">    *responseCount = *responseCount - 1;</w:t>
+      </w:r>
+    </w:p>
+    <w:p>
+      <w:pPr>
+        <w:autoSpaceDE w:val="0"/>
+        <w:autoSpaceDN w:val="0"/>
+        <w:adjustRightInd w:val="0"/>
+        <w:spacing w:after="0" w:line="240" w:lineRule="auto"/>
+        <w:rPr>
+          <w:rFonts w:cs="Courier New"/>
+        </w:rPr>
+      </w:pPr>
+      <w:r>
+        <w:rPr>
+          <w:rFonts w:cs="Courier New"/>
+        </w:rPr>
+        <w:t>/**</w:t>
+      </w:r>
+    </w:p>
+    <w:p>
+      <w:pPr>
+        <w:autoSpaceDE w:val="0"/>
+        <w:autoSpaceDN w:val="0"/>
+        <w:adjustRightInd w:val="0"/>
+        <w:spacing w:after="0" w:line="240" w:lineRule="auto"/>
+        <w:rPr>
+          <w:rFonts w:cs="Courier New"/>
+        </w:rPr>
+      </w:pPr>
+      <w:r>
+        <w:rPr>
+          <w:rFonts w:cs="Courier New"/>
+        </w:rPr>
+        <w:t xml:space="preserve"> * Executes one iteration of the menu loop.</w:t>
+      </w:r>
+    </w:p>
+    <w:p>
+      <w:pPr>
+        <w:autoSpaceDE w:val="0"/>
+        <w:autoSpaceDN w:val="0"/>
+        <w:adjustRightInd w:val="0"/>
+        <w:spacing w:after="0" w:line="240" w:lineRule="auto"/>
+        <w:rPr>
+          <w:rFonts w:cs="Courier New"/>
+        </w:rPr>
+      </w:pPr>
+      <w:r>
+        <w:rPr>
+          <w:rFonts w:cs="Courier New"/>
+        </w:rPr>
+        <w:t xml:space="preserve"> * </w:t>
+      </w:r>
+    </w:p>
+    <w:p>
+      <w:pPr>
+        <w:autoSpaceDE w:val="0"/>
+        <w:autoSpaceDN w:val="0"/>
+        <w:adjustRightInd w:val="0"/>
+        <w:spacing w:after="0" w:line="240" w:lineRule="auto"/>
+        <w:rPr>
+          <w:rFonts w:cs="Courier New"/>
+        </w:rPr>
+      </w:pPr>
+      <w:r>
+        <w:rPr>
+          <w:rFonts w:cs="Courier New"/>
+        </w:rPr>
+        <w:t xml:space="preserve"> * Returns a boolean value that is true if the program should continue execution.</w:t>
+      </w:r>
+    </w:p>
+    <w:p>
+      <w:pPr>
+        <w:autoSpaceDE w:val="0"/>
+        <w:autoSpaceDN w:val="0"/>
+        <w:adjustRightInd w:val="0"/>
+        <w:spacing w:after="0" w:line="240" w:lineRule="auto"/>
+        <w:rPr>
+          <w:rFonts w:cs="Courier New"/>
+        </w:rPr>
+      </w:pPr>
+      <w:r>
+        <w:rPr>
+          <w:rFonts w:cs="Courier New"/>
+        </w:rPr>
+        <w:t xml:space="preserve"> *</w:t>
+      </w:r>
+    </w:p>
+    <w:p>
+      <w:pPr>
+        <w:autoSpaceDE w:val="0"/>
+        <w:autoSpaceDN w:val="0"/>
+        <w:adjustRightInd w:val="0"/>
+        <w:spacing w:after="0" w:line="240" w:lineRule="auto"/>
+        <w:rPr>
+          <w:rFonts w:cs="Courier New"/>
+        </w:rPr>
+      </w:pPr>
+      <w:r>
+        <w:rPr>
+          <w:rFonts w:cs="Courier New"/>
+        </w:rPr>
+        <w:t xml:space="preserve"> * @param responses The array of responses to read out of</w:t>
+      </w:r>
+    </w:p>
+    <w:p>
+      <w:pPr>
+        <w:autoSpaceDE w:val="0"/>
+        <w:autoSpaceDN w:val="0"/>
+        <w:adjustRightInd w:val="0"/>
+        <w:spacing w:after="0" w:line="240" w:lineRule="auto"/>
+        <w:rPr>
+          <w:rFonts w:cs="Courier New"/>
+        </w:rPr>
+      </w:pPr>
+      <w:r>
+        <w:rPr>
+          <w:rFonts w:cs="Courier New"/>
+        </w:rPr>
+        <w:t xml:space="preserve"> * @param responseCount The number of responses already in that array</w:t>
+      </w:r>
+    </w:p>
+    <w:p>
+      <w:pPr>
+        <w:autoSpaceDE w:val="0"/>
+        <w:autoSpaceDN w:val="0"/>
+        <w:adjustRightInd w:val="0"/>
+        <w:spacing w:after="0" w:line="240" w:lineRule="auto"/>
+        <w:rPr>
+          <w:rFonts w:cs="Courier New"/>
+        </w:rPr>
+      </w:pPr>
+      <w:r>
+        <w:rPr>
+          <w:rFonts w:cs="Courier New"/>
+        </w:rPr>
+        <w:t xml:space="preserve"> * @param maxResponses The maximum number of responses that can fit in the array</w:t>
+      </w:r>
+    </w:p>
+    <w:p>
+      <w:pPr>
+        <w:autoSpaceDE w:val="0"/>
+        <w:autoSpaceDN w:val="0"/>
+        <w:adjustRightInd w:val="0"/>
+        <w:spacing w:after="0" w:line="240" w:lineRule="auto"/>
+        <w:rPr>
+          <w:rFonts w:cs="Courier New"/>
+        </w:rPr>
+      </w:pPr>
+      <w:r>
+        <w:rPr>
+          <w:rFonts w:cs="Courier New"/>
+        </w:rPr>
+        <w:t xml:space="preserve"> */</w:t>
+      </w:r>
+    </w:p>
+    <w:p>
+      <w:pPr>
+        <w:autoSpaceDE w:val="0"/>
+        <w:autoSpaceDN w:val="0"/>
+        <w:adjustRightInd w:val="0"/>
+        <w:spacing w:after="0" w:line="240" w:lineRule="auto"/>
+        <w:rPr>
+          <w:rFonts w:cs="Courier New"/>
+        </w:rPr>
+      </w:pPr>
+      <w:r>
+        <w:rPr>
+          <w:rFonts w:cs="Courier New"/>
+        </w:rPr>
+        <w:t>bool menuIteration(Response* responses, unsigned int* responseCount, const unsigned int maxResponses) {</w:t>
+      </w:r>
+    </w:p>
+    <w:p>
+      <w:pPr>
+        <w:autoSpaceDE w:val="0"/>
+        <w:autoSpaceDN w:val="0"/>
+        <w:adjustRightInd w:val="0"/>
+        <w:spacing w:after="0" w:line="240" w:lineRule="auto"/>
+        <w:rPr>
+          <w:rFonts w:cs="Courier New"/>
+        </w:rPr>
+      </w:pPr>
+      <w:r>
+        <w:rPr>
+          <w:rFonts w:cs="Courier New"/>
+        </w:rPr>
+        <w:tab/>
+        <w:t>//Print the menu options.</w:t>
+      </w:r>
+    </w:p>
+    <w:p>
+      <w:pPr>
+        <w:autoSpaceDE w:val="0"/>
+        <w:autoSpaceDN w:val="0"/>
+        <w:adjustRightInd w:val="0"/>
+        <w:spacing w:after="0" w:line="240" w:lineRule="auto"/>
+        <w:rPr>
+          <w:rFonts w:cs="Courier New"/>
+        </w:rPr>
+      </w:pPr>
+      <w:r>
+        <w:rPr>
+          <w:rFonts w:cs="Courier New"/>
+        </w:rPr>
+        <w:tab/>
+        <w:t>//Allocate a space in memory for the user's answer and read it using cin</w:t>
+      </w:r>
+    </w:p>
+    <w:p>
+      <w:pPr>
+        <w:autoSpaceDE w:val="0"/>
+        <w:autoSpaceDN w:val="0"/>
+        <w:adjustRightInd w:val="0"/>
+        <w:spacing w:after="0" w:line="240" w:lineRule="auto"/>
+        <w:rPr>
+          <w:rFonts w:cs="Courier New"/>
+        </w:rPr>
+      </w:pPr>
+      <w:r>
+        <w:rPr>
+          <w:rFonts w:cs="Courier New"/>
+        </w:rPr>
+        <w:tab/>
+        <w:t>//Convert the selection to lowercase for easier switch cases</w:t>
+      </w:r>
+    </w:p>
+    <w:p>
+      <w:pPr>
+        <w:autoSpaceDE w:val="0"/>
+        <w:autoSpaceDN w:val="0"/>
+        <w:adjustRightInd w:val="0"/>
+        <w:spacing w:after="0" w:line="240" w:lineRule="auto"/>
+        <w:rPr>
+          <w:rFonts w:cs="Courier New"/>
+        </w:rPr>
+      </w:pPr>
+      <w:r>
+        <w:rPr>
+          <w:rFonts w:cs="Courier New"/>
+        </w:rPr>
+        <w:tab/>
+        <w:t>//Run the correct function based on the selection</w:t>
+      </w:r>
+    </w:p>
+    <w:p>
+      <w:pPr>
+        <w:autoSpaceDE w:val="0"/>
+        <w:autoSpaceDN w:val="0"/>
+        <w:adjustRightInd w:val="0"/>
+        <w:spacing w:after="0" w:line="240" w:lineRule="auto"/>
+        <w:rPr>
+          <w:rFonts w:cs="Courier New"/>
+        </w:rPr>
+      </w:pPr>
+      <w:r>
+        <w:rPr>
+          <w:rFonts w:cs="Courier New"/>
+        </w:rPr>
+        <w:t xml:space="preserve">    //Return true because we want to complete the loop again</w:t>
+      </w:r>
+    </w:p>
+    <w:p>
+      <w:pPr>
+        <w:autoSpaceDE w:val="0"/>
+        <w:autoSpaceDN w:val="0"/>
+        <w:adjustRightInd w:val="0"/>
+        <w:spacing w:after="0" w:line="240" w:lineRule="auto"/>
+        <w:rPr>
+          <w:rFonts w:cs="Courier New"/>
+        </w:rPr>
+      </w:pPr>
+      <w:r>
+        <w:rPr>
+          <w:rFonts w:cs="Courier New"/>
+        </w:rPr>
+        <w:t xml:space="preserve">    // We would have returned false if we didn't.</w:t>
+      </w:r>
+    </w:p>
+    <w:p>
+      <w:pPr>
+        <w:rPr>
+          <w:rFonts w:cs="Courier New"/>
+        </w:rPr>
+      </w:pPr>
+      <w:r>
+        <w:rPr>
+          <w:rFonts w:cs="Courier New"/>
+        </w:rPr>
+        <w:br w:type="page"/>
+      </w:r>
+    </w:p>
+    <w:p>
+      <w:pPr>
+        <w:autoSpaceDE w:val="0"/>
+        <w:autoSpaceDN w:val="0"/>
+        <w:adjustRightInd w:val="0"/>
+        <w:spacing w:after="0" w:line="240" w:lineRule="auto"/>
+        <w:rPr>
+          <w:rFonts w:cs="Courier New"/>
+        </w:rPr>
+      </w:pPr>
+      <w:r>
+        <w:rPr>
+          <w:rFonts w:cs="Courier New"/>
+        </w:rPr>
+        <w:lastRenderedPageBreak/>
+        <w:t>Working Program</w:t>
+      </w:r>
+      <w:r>
+        <w:rPr>
+          <w:rFonts w:cs="Courier New"/>
+        </w:rPr>
+        <w:t xml:space="preserve"> Screenshot</w:t>
+      </w:r>
+      <w:r>
+        <w:rPr>
+          <w:rFonts w:cs="Courier New"/>
+        </w:rPr>
+        <w:t xml:space="preserve"> (Finished at home on CLion, but it does run on Visual Studio in the lab)</w:t>
+      </w:r>
+      <w:bookmarkStart w:id="0" w:name="_GoBack"/>
+      <w:bookmarkEnd w:id="0"/>
+    </w:p>
+    <w:p>
+      <w:pPr>
+        <w:autoSpaceDE w:val="0"/>
+        <w:autoSpaceDN w:val="0"/>
+        <w:adjustRightInd w:val="0"/>
+        <w:spacing w:after="0" w:line="240" w:lineRule="auto"/>
+        <w:rPr>
+          <w:rFonts w:cs="Courier New"/>
+        </w:rPr>
+      </w:pPr>
+      <w:r>
+        <w:rPr>
+          <w:rFonts w:cs="Courier New"/>
+        </w:rPr>
+        <w:drawing>
+          <wp:inline distT="0" distB="0" distL="0" distR="0" wp14:anchorId="7FA7FB68" wp14:editId="30A7E4F1">
+            <wp:extent cx="5943600" cy="3618865"/>
+            <wp:effectExtent l="0" t="0" r="0" b="0"/>
+            <wp:docPr id="9" name="Picture 9"/>
+            <wp:cNvGraphicFramePr>
+              <a:graphicFrameLocks xmlns:a="http://schemas.openxmlformats.org/drawingml/2006/main" noChangeAspect="1"/>
+            </wp:cNvGraphicFramePr>
+            <a:graphic xmlns:a="http://schemas.openxmlformats.org/drawingml/2006/main">
+              <a:graphicData uri="http://schemas.openxmlformats.org/drawingml/2006/picture">
+                <pic:pic xmlns:pic="http://schemas.openxmlformats.org/drawingml/2006/picture">
+                  <pic:nvPicPr>
+                    <pic:cNvPr id="1" name=""/>
+                    <pic:cNvPicPr/>
+                  </pic:nvPicPr>
+                  <pic:blipFill>
+                    <a:blip r:embed="rId16"/>
+                    <a:stretch>
+                      <a:fillRect/>
+                    </a:stretch>
+                  </pic:blipFill>
+                  <pic:spPr>
+                    <a:xfrm>
+                      <a:off x="0" y="0"/>
+                      <a:ext cx="5943600" cy="3618865"/>
+                    </a:xfrm>
+                    <a:prstGeom prst="rect">
+                      <a:avLst/>
+                    </a:prstGeom>
+                  </pic:spPr>
+                </pic:pic>
+              </a:graphicData>
+            </a:graphic>
+          </wp:inline>
+        </w:drawing>
+      </w:r>
+    </w:p>
     <w:sectPr>
-      <w:headerReference w:type="default" r:id="rId13"/>
-      <w:footerReference w:type="default" r:id="rId14"/>
+      <w:headerReference w:type="default" r:id="rId17"/>
+      <w:footerReference w:type="default" r:id="rId18"/>
       <w:pgSz w:w="12240" w:h="15840"/>
       <w:pgMar w:top="1440" w:right="1440" w:bottom="1440" w:left="1440" w:header="720" w:footer="720" w:gutter="0"/>
       <w:cols w:space="720"/>
@@ -1269,7 +4439,7 @@
 </file>
 
 <file path=word/endnotes.xml><?xml version="1.0" encoding="utf-8"?>
-<w:endnotes xmlns:wpc="http://schemas.microsoft.com/office/word/2010/wordprocessingCanvas" xmlns:cx="http://schemas.microsoft.com/office/drawing/2014/chartex" xmlns:cx1="http://schemas.microsoft.com/office/drawing/2015/9/8/chartex" xmlns:mc="http://schemas.openxmlformats.org/markup-compatibility/2006" xmlns:o="urn:schemas-microsoft-com:office:office" xmlns:r="http://schemas.openxmlformats.org/officeDocument/2006/relationships" xmlns:m="http://schemas.openxmlformats.org/officeDocument/2006/math" xmlns:v="urn:schemas-microsoft-com:vml" xmlns:wp14="http://schemas.microsoft.com/office/word/2010/wordprocessingDrawing" xmlns:wp="http://schemas.openxmlformats.org/drawingml/2006/wordprocessingDrawing" xmlns:w10="urn:schemas-microsoft-com:office:word" xmlns:w="http://schemas.openxmlformats.org/wordprocessingml/2006/main" xmlns:w14="http://schemas.microsoft.com/office/word/2010/wordml" xmlns:w15="http://schemas.microsoft.com/office/word/2012/wordml" xmlns:w16se="http://schemas.microsoft.com/office/word/2015/wordml/symex" xmlns:wpg="http://schemas.microsoft.com/office/word/2010/wordprocessingGroup" xmlns:wpi="http://schemas.microsoft.com/office/word/2010/wordprocessingInk" xmlns:wne="http://schemas.microsoft.com/office/word/2006/wordml" xmlns:wps="http://schemas.microsoft.com/office/word/2010/wordprocessingShape" mc:Ignorable="w14 w15 w16se wp14">
+<w:endnotes xmlns:wpc="http://schemas.microsoft.com/office/word/2010/wordprocessingCanvas" xmlns:mo="http://schemas.microsoft.com/office/mac/office/2008/main" xmlns:mc="http://schemas.openxmlformats.org/markup-compatibility/2006" xmlns:mv="urn:schemas-microsoft-com:mac:vml" xmlns:o="urn:schemas-microsoft-com:office:office" xmlns:r="http://schemas.openxmlformats.org/officeDocument/2006/relationships" xmlns:m="http://schemas.openxmlformats.org/officeDocument/2006/math" xmlns:v="urn:schemas-microsoft-com:vml" xmlns:wp14="http://schemas.microsoft.com/office/word/2010/wordprocessingDrawing" xmlns:wp="http://schemas.openxmlformats.org/drawingml/2006/wordprocessingDrawing" xmlns:w10="urn:schemas-microsoft-com:office:word" xmlns:w="http://schemas.openxmlformats.org/wordprocessingml/2006/main" xmlns:w14="http://schemas.microsoft.com/office/word/2010/wordml" xmlns:w15="http://schemas.microsoft.com/office/word/2012/wordml" xmlns:wpg="http://schemas.microsoft.com/office/word/2010/wordprocessingGroup" xmlns:wpi="http://schemas.microsoft.com/office/word/2010/wordprocessingInk" xmlns:wne="http://schemas.microsoft.com/office/word/2006/wordml" xmlns:wps="http://schemas.microsoft.com/office/word/2010/wordprocessingShape" mc:Ignorable="w14 w15 wp14">
   <w:endnote w:type="separator" w:id="-1">
     <w:p>
       <w:pPr>
@@ -1294,7 +4464,7 @@
 </file>
 
 <file path=word/footer1.xml><?xml version="1.0" encoding="utf-8"?>
-<w:ftr xmlns:wpc="http://schemas.microsoft.com/office/word/2010/wordprocessingCanvas" xmlns:cx="http://schemas.microsoft.com/office/drawing/2014/chartex" xmlns:cx1="http://schemas.microsoft.com/office/drawing/2015/9/8/chartex" xmlns:mc="http://schemas.openxmlformats.org/markup-compatibility/2006" xmlns:o="urn:schemas-microsoft-com:office:office" xmlns:r="http://schemas.openxmlformats.org/officeDocument/2006/relationships" xmlns:m="http://schemas.openxmlformats.org/officeDocument/2006/math" xmlns:v="urn:schemas-microsoft-com:vml" xmlns:wp14="http://schemas.microsoft.com/office/word/2010/wordprocessingDrawing" xmlns:wp="http://schemas.openxmlformats.org/drawingml/2006/wordprocessingDrawing" xmlns:w10="urn:schemas-microsoft-com:office:word" xmlns:w="http://schemas.openxmlformats.org/wordprocessingml/2006/main" xmlns:w14="http://schemas.microsoft.com/office/word/2010/wordml" xmlns:w15="http://schemas.microsoft.com/office/word/2012/wordml" xmlns:w16se="http://schemas.microsoft.com/office/word/2015/wordml/symex" xmlns:wpg="http://schemas.microsoft.com/office/word/2010/wordprocessingGroup" xmlns:wpi="http://schemas.microsoft.com/office/word/2010/wordprocessingInk" xmlns:wne="http://schemas.microsoft.com/office/word/2006/wordml" xmlns:wps="http://schemas.microsoft.com/office/word/2010/wordprocessingShape" mc:Ignorable="w14 w15 w16se wp14">
+<w:ftr xmlns:wpc="http://schemas.microsoft.com/office/word/2010/wordprocessingCanvas" xmlns:mo="http://schemas.microsoft.com/office/mac/office/2008/main" xmlns:mc="http://schemas.openxmlformats.org/markup-compatibility/2006" xmlns:mv="urn:schemas-microsoft-com:mac:vml" xmlns:o="urn:schemas-microsoft-com:office:office" xmlns:r="http://schemas.openxmlformats.org/officeDocument/2006/relationships" xmlns:m="http://schemas.openxmlformats.org/officeDocument/2006/math" xmlns:v="urn:schemas-microsoft-com:vml" xmlns:wp14="http://schemas.microsoft.com/office/word/2010/wordprocessingDrawing" xmlns:wp="http://schemas.openxmlformats.org/drawingml/2006/wordprocessingDrawing" xmlns:w10="urn:schemas-microsoft-com:office:word" xmlns:w="http://schemas.openxmlformats.org/wordprocessingml/2006/main" xmlns:w14="http://schemas.microsoft.com/office/word/2010/wordml" xmlns:w15="http://schemas.microsoft.com/office/word/2012/wordml" xmlns:wpg="http://schemas.microsoft.com/office/word/2010/wordprocessingGroup" xmlns:wpi="http://schemas.microsoft.com/office/word/2010/wordprocessingInk" xmlns:wne="http://schemas.microsoft.com/office/word/2006/wordml" xmlns:wps="http://schemas.microsoft.com/office/word/2010/wordprocessingShape" mc:Ignorable="w14 w15 wp14">
   <w:sdt>
     <w:sdtPr>
       <w:id w:val="-1122846065"/>
@@ -1350,7 +4520,7 @@
                 <w:bCs/>
                 <w:noProof/>
               </w:rPr>
-              <w:t>4</w:t>
+              <w:t>10</w:t>
             </w:r>
             <w:r>
               <w:rPr>
@@ -1390,7 +4560,7 @@
                 <w:bCs/>
                 <w:noProof/>
               </w:rPr>
-              <w:t>4</w:t>
+              <w:t>10</w:t>
             </w:r>
             <w:r>
               <w:rPr>
@@ -1415,7 +4585,7 @@
 </file>
 
 <file path=word/footnotes.xml><?xml version="1.0" encoding="utf-8"?>
-<w:footnotes xmlns:wpc="http://schemas.microsoft.com/office/word/2010/wordprocessingCanvas" xmlns:cx="http://schemas.microsoft.com/office/drawing/2014/chartex" xmlns:cx1="http://schemas.microsoft.com/office/drawing/2015/9/8/chartex" xmlns:mc="http://schemas.openxmlformats.org/markup-compatibility/2006" xmlns:o="urn:schemas-microsoft-com:office:office" xmlns:r="http://schemas.openxmlformats.org/officeDocument/2006/relationships" xmlns:m="http://schemas.openxmlformats.org/officeDocument/2006/math" xmlns:v="urn:schemas-microsoft-com:vml" xmlns:wp14="http://schemas.microsoft.com/office/word/2010/wordprocessingDrawing" xmlns:wp="http://schemas.openxmlformats.org/drawingml/2006/wordprocessingDrawing" xmlns:w10="urn:schemas-microsoft-com:office:word" xmlns:w="http://schemas.openxmlformats.org/wordprocessingml/2006/main" xmlns:w14="http://schemas.microsoft.com/office/word/2010/wordml" xmlns:w15="http://schemas.microsoft.com/office/word/2012/wordml" xmlns:w16se="http://schemas.microsoft.com/office/word/2015/wordml/symex" xmlns:wpg="http://schemas.microsoft.com/office/word/2010/wordprocessingGroup" xmlns:wpi="http://schemas.microsoft.com/office/word/2010/wordprocessingInk" xmlns:wne="http://schemas.microsoft.com/office/word/2006/wordml" xmlns:wps="http://schemas.microsoft.com/office/word/2010/wordprocessingShape" mc:Ignorable="w14 w15 w16se wp14">
+<w:footnotes xmlns:wpc="http://schemas.microsoft.com/office/word/2010/wordprocessingCanvas" xmlns:mo="http://schemas.microsoft.com/office/mac/office/2008/main" xmlns:mc="http://schemas.openxmlformats.org/markup-compatibility/2006" xmlns:mv="urn:schemas-microsoft-com:mac:vml" xmlns:o="urn:schemas-microsoft-com:office:office" xmlns:r="http://schemas.openxmlformats.org/officeDocument/2006/relationships" xmlns:m="http://schemas.openxmlformats.org/officeDocument/2006/math" xmlns:v="urn:schemas-microsoft-com:vml" xmlns:wp14="http://schemas.microsoft.com/office/word/2010/wordprocessingDrawing" xmlns:wp="http://schemas.openxmlformats.org/drawingml/2006/wordprocessingDrawing" xmlns:w10="urn:schemas-microsoft-com:office:word" xmlns:w="http://schemas.openxmlformats.org/wordprocessingml/2006/main" xmlns:w14="http://schemas.microsoft.com/office/word/2010/wordml" xmlns:w15="http://schemas.microsoft.com/office/word/2012/wordml" xmlns:wpg="http://schemas.microsoft.com/office/word/2010/wordprocessingGroup" xmlns:wpi="http://schemas.microsoft.com/office/word/2010/wordprocessingInk" xmlns:wne="http://schemas.microsoft.com/office/word/2006/wordml" xmlns:wps="http://schemas.microsoft.com/office/word/2010/wordprocessingShape" mc:Ignorable="w14 w15 wp14">
   <w:footnote w:type="separator" w:id="-1">
     <w:p>
       <w:pPr>
@@ -1440,7 +4610,7 @@
 </file>
 
 <file path=word/header1.xml><?xml version="1.0" encoding="utf-8"?>
-<w:hdr xmlns:wpc="http://schemas.microsoft.com/office/word/2010/wordprocessingCanvas" xmlns:cx="http://schemas.microsoft.com/office/drawing/2014/chartex" xmlns:cx1="http://schemas.microsoft.com/office/drawing/2015/9/8/chartex" xmlns:mc="http://schemas.openxmlformats.org/markup-compatibility/2006" xmlns:o="urn:schemas-microsoft-com:office:office" xmlns:r="http://schemas.openxmlformats.org/officeDocument/2006/relationships" xmlns:m="http://schemas.openxmlformats.org/officeDocument/2006/math" xmlns:v="urn:schemas-microsoft-com:vml" xmlns:wp14="http://schemas.microsoft.com/office/word/2010/wordprocessingDrawing" xmlns:wp="http://schemas.openxmlformats.org/drawingml/2006/wordprocessingDrawing" xmlns:w10="urn:schemas-microsoft-com:office:word" xmlns:w="http://schemas.openxmlformats.org/wordprocessingml/2006/main" xmlns:w14="http://schemas.microsoft.com/office/word/2010/wordml" xmlns:w15="http://schemas.microsoft.com/office/word/2012/wordml" xmlns:w16se="http://schemas.microsoft.com/office/word/2015/wordml/symex" xmlns:wpg="http://schemas.microsoft.com/office/word/2010/wordprocessingGroup" xmlns:wpi="http://schemas.microsoft.com/office/word/2010/wordprocessingInk" xmlns:wne="http://schemas.microsoft.com/office/word/2006/wordml" xmlns:wps="http://schemas.microsoft.com/office/word/2010/wordprocessingShape" mc:Ignorable="w14 w15 w16se wp14">
+<w:hdr xmlns:wpc="http://schemas.microsoft.com/office/word/2010/wordprocessingCanvas" xmlns:mo="http://schemas.microsoft.com/office/mac/office/2008/main" xmlns:mc="http://schemas.openxmlformats.org/markup-compatibility/2006" xmlns:mv="urn:schemas-microsoft-com:mac:vml" xmlns:o="urn:schemas-microsoft-com:office:office" xmlns:r="http://schemas.openxmlformats.org/officeDocument/2006/relationships" xmlns:m="http://schemas.openxmlformats.org/officeDocument/2006/math" xmlns:v="urn:schemas-microsoft-com:vml" xmlns:wp14="http://schemas.microsoft.com/office/word/2010/wordprocessingDrawing" xmlns:wp="http://schemas.openxmlformats.org/drawingml/2006/wordprocessingDrawing" xmlns:w10="urn:schemas-microsoft-com:office:word" xmlns:w="http://schemas.openxmlformats.org/wordprocessingml/2006/main" xmlns:w14="http://schemas.microsoft.com/office/word/2010/wordml" xmlns:w15="http://schemas.microsoft.com/office/word/2012/wordml" xmlns:wpg="http://schemas.microsoft.com/office/word/2010/wordprocessingGroup" xmlns:wpi="http://schemas.microsoft.com/office/word/2010/wordprocessingInk" xmlns:wne="http://schemas.microsoft.com/office/word/2006/wordml" xmlns:wps="http://schemas.microsoft.com/office/word/2010/wordprocessingShape" mc:Ignorable="w14 w15 wp14">
   <w:p>
     <w:pPr>
       <w:pStyle w:val="Header"/>
@@ -1478,8 +4648,8 @@
 </file>
 
 <file path=word/numbering.xml><?xml version="1.0" encoding="utf-8"?>
-<w:numbering xmlns:wpc="http://schemas.microsoft.com/office/word/2010/wordprocessingCanvas" xmlns:cx="http://schemas.microsoft.com/office/drawing/2014/chartex" xmlns:cx1="http://schemas.microsoft.com/office/drawing/2015/9/8/chartex" xmlns:mc="http://schemas.openxmlformats.org/markup-compatibility/2006" xmlns:o="urn:schemas-microsoft-com:office:office" xmlns:r="http://schemas.openxmlformats.org/officeDocument/2006/relationships" xmlns:m="http://schemas.openxmlformats.org/officeDocument/2006/math" xmlns:v="urn:schemas-microsoft-com:vml" xmlns:wp14="http://schemas.microsoft.com/office/word/2010/wordprocessingDrawing" xmlns:wp="http://schemas.openxmlformats.org/drawingml/2006/wordprocessingDrawing" xmlns:w10="urn:schemas-microsoft-com:office:word" xmlns:w="http://schemas.openxmlformats.org/wordprocessingml/2006/main" xmlns:w14="http://schemas.microsoft.com/office/word/2010/wordml" xmlns:w15="http://schemas.microsoft.com/office/word/2012/wordml" xmlns:w16se="http://schemas.microsoft.com/office/word/2015/wordml/symex" xmlns:wpg="http://schemas.microsoft.com/office/word/2010/wordprocessingGroup" xmlns:wpi="http://schemas.microsoft.com/office/word/2010/wordprocessingInk" xmlns:wne="http://schemas.microsoft.com/office/word/2006/wordml" xmlns:wps="http://schemas.microsoft.com/office/word/2010/wordprocessingShape" mc:Ignorable="w14 w15 w16se wp14">
-  <w:abstractNum w:abstractNumId="0" w15:restartNumberingAfterBreak="0">
+<w:numbering xmlns:wpc="http://schemas.microsoft.com/office/word/2010/wordprocessingCanvas" xmlns:mo="http://schemas.microsoft.com/office/mac/office/2008/main" xmlns:mc="http://schemas.openxmlformats.org/markup-compatibility/2006" xmlns:mv="urn:schemas-microsoft-com:mac:vml" xmlns:o="urn:schemas-microsoft-com:office:office" xmlns:r="http://schemas.openxmlformats.org/officeDocument/2006/relationships" xmlns:m="http://schemas.openxmlformats.org/officeDocument/2006/math" xmlns:v="urn:schemas-microsoft-com:vml" xmlns:wp14="http://schemas.microsoft.com/office/word/2010/wordprocessingDrawing" xmlns:wp="http://schemas.openxmlformats.org/drawingml/2006/wordprocessingDrawing" xmlns:w10="urn:schemas-microsoft-com:office:word" xmlns:w="http://schemas.openxmlformats.org/wordprocessingml/2006/main" xmlns:w14="http://schemas.microsoft.com/office/word/2010/wordml" xmlns:w15="http://schemas.microsoft.com/office/word/2012/wordml" xmlns:wpg="http://schemas.microsoft.com/office/word/2010/wordprocessingGroup" xmlns:wpi="http://schemas.microsoft.com/office/word/2010/wordprocessingInk" xmlns:wne="http://schemas.microsoft.com/office/word/2006/wordml" xmlns:wps="http://schemas.microsoft.com/office/word/2010/wordprocessingShape" mc:Ignorable="w14 w15 wp14">
+  <w:abstractNum w:abstractNumId="0">
     <w:nsid w:val="016C3779"/>
     <w:multiLevelType w:val="hybridMultilevel"/>
     <w:tmpl w:val="B16CF4D6"/>
@@ -1592,7 +4762,7 @@
       </w:rPr>
     </w:lvl>
   </w:abstractNum>
-  <w:abstractNum w:abstractNumId="1" w15:restartNumberingAfterBreak="0">
+  <w:abstractNum w:abstractNumId="1">
     <w:nsid w:val="0B225779"/>
     <w:multiLevelType w:val="hybridMultilevel"/>
     <w:tmpl w:val="F978077E"/>
@@ -1705,7 +4875,7 @@
       </w:rPr>
     </w:lvl>
   </w:abstractNum>
-  <w:abstractNum w:abstractNumId="2" w15:restartNumberingAfterBreak="0">
+  <w:abstractNum w:abstractNumId="2">
     <w:nsid w:val="130D16B4"/>
     <w:multiLevelType w:val="hybridMultilevel"/>
     <w:tmpl w:val="58EE345E"/>
@@ -1818,7 +4988,7 @@
       </w:rPr>
     </w:lvl>
   </w:abstractNum>
-  <w:abstractNum w:abstractNumId="3" w15:restartNumberingAfterBreak="0">
+  <w:abstractNum w:abstractNumId="3">
     <w:nsid w:val="1F470C54"/>
     <w:multiLevelType w:val="hybridMultilevel"/>
     <w:tmpl w:val="93FA60A4"/>
@@ -1931,7 +5101,7 @@
       </w:rPr>
     </w:lvl>
   </w:abstractNum>
-  <w:abstractNum w:abstractNumId="4" w15:restartNumberingAfterBreak="0">
+  <w:abstractNum w:abstractNumId="4">
     <w:nsid w:val="225E3815"/>
     <w:multiLevelType w:val="hybridMultilevel"/>
     <w:tmpl w:val="8A24FAE4"/>
@@ -2044,7 +5214,7 @@
       </w:rPr>
     </w:lvl>
   </w:abstractNum>
-  <w:abstractNum w:abstractNumId="5" w15:restartNumberingAfterBreak="0">
+  <w:abstractNum w:abstractNumId="5">
     <w:nsid w:val="233E2BD5"/>
     <w:multiLevelType w:val="hybridMultilevel"/>
     <w:tmpl w:val="A39E677A"/>
@@ -2157,7 +5327,7 @@
       </w:rPr>
     </w:lvl>
   </w:abstractNum>
-  <w:abstractNum w:abstractNumId="6" w15:restartNumberingAfterBreak="0">
+  <w:abstractNum w:abstractNumId="6">
     <w:nsid w:val="24574F26"/>
     <w:multiLevelType w:val="hybridMultilevel"/>
     <w:tmpl w:val="76807532"/>
@@ -2270,7 +5440,7 @@
       </w:rPr>
     </w:lvl>
   </w:abstractNum>
-  <w:abstractNum w:abstractNumId="7" w15:restartNumberingAfterBreak="0">
+  <w:abstractNum w:abstractNumId="7">
     <w:nsid w:val="2A6530DE"/>
     <w:multiLevelType w:val="hybridMultilevel"/>
     <w:tmpl w:val="C3B2143A"/>
@@ -2383,7 +5553,7 @@
       </w:rPr>
     </w:lvl>
   </w:abstractNum>
-  <w:abstractNum w:abstractNumId="8" w15:restartNumberingAfterBreak="0">
+  <w:abstractNum w:abstractNumId="8">
     <w:nsid w:val="2D874671"/>
     <w:multiLevelType w:val="hybridMultilevel"/>
     <w:tmpl w:val="2FAC2F1E"/>
@@ -2496,7 +5666,7 @@
       </w:rPr>
     </w:lvl>
   </w:abstractNum>
-  <w:abstractNum w:abstractNumId="9" w15:restartNumberingAfterBreak="0">
+  <w:abstractNum w:abstractNumId="9">
     <w:nsid w:val="2EEE2568"/>
     <w:multiLevelType w:val="hybridMultilevel"/>
     <w:tmpl w:val="29BEA5D8"/>
@@ -2609,7 +5779,7 @@
       </w:rPr>
     </w:lvl>
   </w:abstractNum>
-  <w:abstractNum w:abstractNumId="10" w15:restartNumberingAfterBreak="0">
+  <w:abstractNum w:abstractNumId="10">
     <w:nsid w:val="31B22889"/>
     <w:multiLevelType w:val="hybridMultilevel"/>
     <w:tmpl w:val="97204B28"/>
@@ -2722,7 +5892,7 @@
       </w:rPr>
     </w:lvl>
   </w:abstractNum>
-  <w:abstractNum w:abstractNumId="11" w15:restartNumberingAfterBreak="0">
+  <w:abstractNum w:abstractNumId="11">
     <w:nsid w:val="32B9293B"/>
     <w:multiLevelType w:val="hybridMultilevel"/>
     <w:tmpl w:val="27C89276"/>
@@ -2835,7 +6005,7 @@
       </w:rPr>
     </w:lvl>
   </w:abstractNum>
-  <w:abstractNum w:abstractNumId="12" w15:restartNumberingAfterBreak="0">
+  <w:abstractNum w:abstractNumId="12">
     <w:nsid w:val="33A21C7C"/>
     <w:multiLevelType w:val="hybridMultilevel"/>
     <w:tmpl w:val="1F9E4556"/>
@@ -2948,7 +6118,7 @@
       </w:rPr>
     </w:lvl>
   </w:abstractNum>
-  <w:abstractNum w:abstractNumId="13" w15:restartNumberingAfterBreak="0">
+  <w:abstractNum w:abstractNumId="13">
     <w:nsid w:val="3ACE1E3B"/>
     <w:multiLevelType w:val="hybridMultilevel"/>
     <w:tmpl w:val="10643DE6"/>
@@ -3061,7 +6231,7 @@
       </w:rPr>
     </w:lvl>
   </w:abstractNum>
-  <w:abstractNum w:abstractNumId="14" w15:restartNumberingAfterBreak="0">
+  <w:abstractNum w:abstractNumId="14">
     <w:nsid w:val="3C7359F6"/>
     <w:multiLevelType w:val="hybridMultilevel"/>
     <w:tmpl w:val="1416E7A4"/>
@@ -3174,7 +6344,7 @@
       </w:rPr>
     </w:lvl>
   </w:abstractNum>
-  <w:abstractNum w:abstractNumId="15" w15:restartNumberingAfterBreak="0">
+  <w:abstractNum w:abstractNumId="15">
     <w:nsid w:val="48FF1FBC"/>
     <w:multiLevelType w:val="hybridMultilevel"/>
     <w:tmpl w:val="9AE4CD8A"/>
@@ -3287,7 +6457,7 @@
       </w:rPr>
     </w:lvl>
   </w:abstractNum>
-  <w:abstractNum w:abstractNumId="16" w15:restartNumberingAfterBreak="0">
+  <w:abstractNum w:abstractNumId="16">
     <w:nsid w:val="505939C8"/>
     <w:multiLevelType w:val="hybridMultilevel"/>
     <w:tmpl w:val="EA8A7240"/>
@@ -3400,7 +6570,7 @@
       </w:rPr>
     </w:lvl>
   </w:abstractNum>
-  <w:abstractNum w:abstractNumId="17" w15:restartNumberingAfterBreak="0">
+  <w:abstractNum w:abstractNumId="17">
     <w:nsid w:val="53BC2012"/>
     <w:multiLevelType w:val="hybridMultilevel"/>
     <w:tmpl w:val="3D4275A2"/>
@@ -3513,7 +6683,7 @@
       </w:rPr>
     </w:lvl>
   </w:abstractNum>
-  <w:abstractNum w:abstractNumId="18" w15:restartNumberingAfterBreak="0">
+  <w:abstractNum w:abstractNumId="18">
     <w:nsid w:val="5B656D30"/>
     <w:multiLevelType w:val="hybridMultilevel"/>
     <w:tmpl w:val="2F3A0CA0"/>
@@ -3626,7 +6796,7 @@
       </w:rPr>
     </w:lvl>
   </w:abstractNum>
-  <w:abstractNum w:abstractNumId="19" w15:restartNumberingAfterBreak="0">
+  <w:abstractNum w:abstractNumId="19">
     <w:nsid w:val="5FC1492E"/>
     <w:multiLevelType w:val="hybridMultilevel"/>
     <w:tmpl w:val="71AC30FA"/>
@@ -3739,7 +6909,7 @@
       </w:rPr>
     </w:lvl>
   </w:abstractNum>
-  <w:abstractNum w:abstractNumId="20" w15:restartNumberingAfterBreak="0">
+  <w:abstractNum w:abstractNumId="20">
     <w:nsid w:val="65F657E2"/>
     <w:multiLevelType w:val="hybridMultilevel"/>
     <w:tmpl w:val="9D6CBC1E"/>
@@ -3852,7 +7022,7 @@
       </w:rPr>
     </w:lvl>
   </w:abstractNum>
-  <w:abstractNum w:abstractNumId="21" w15:restartNumberingAfterBreak="0">
+  <w:abstractNum w:abstractNumId="21">
     <w:nsid w:val="692038E7"/>
     <w:multiLevelType w:val="hybridMultilevel"/>
     <w:tmpl w:val="5594882C"/>
@@ -3965,7 +7135,7 @@
       </w:rPr>
     </w:lvl>
   </w:abstractNum>
-  <w:abstractNum w:abstractNumId="22" w15:restartNumberingAfterBreak="0">
+  <w:abstractNum w:abstractNumId="22">
     <w:nsid w:val="715932E3"/>
     <w:multiLevelType w:val="hybridMultilevel"/>
     <w:tmpl w:val="ECD08662"/>
@@ -4151,7 +7321,7 @@
 </file>
 
 <file path=word/styles.xml><?xml version="1.0" encoding="utf-8"?>
-<w:styles xmlns:mc="http://schemas.openxmlformats.org/markup-compatibility/2006" xmlns:r="http://schemas.openxmlformats.org/officeDocument/2006/relationships" xmlns:w="http://schemas.openxmlformats.org/wordprocessingml/2006/main" xmlns:w14="http://schemas.microsoft.com/office/word/2010/wordml" xmlns:w15="http://schemas.microsoft.com/office/word/2012/wordml" xmlns:w16se="http://schemas.microsoft.com/office/word/2015/wordml/symex" mc:Ignorable="w14 w15 w16se">
+<w:styles xmlns:mc="http://schemas.openxmlformats.org/markup-compatibility/2006" xmlns:r="http://schemas.openxmlformats.org/officeDocument/2006/relationships" xmlns:w="http://schemas.openxmlformats.org/wordprocessingml/2006/main" xmlns:w14="http://schemas.microsoft.com/office/word/2010/wordml" xmlns:w15="http://schemas.microsoft.com/office/word/2012/wordml" mc:Ignorable="w14 w15">
   <w:docDefaults>
     <w:rPrDefault>
       <w:rPr>
@@ -4167,7 +7337,7 @@
       </w:pPr>
     </w:pPrDefault>
   </w:docDefaults>
-  <w:latentStyles w:defLockedState="0" w:defUIPriority="99" w:defSemiHidden="0" w:defUnhideWhenUsed="0" w:defQFormat="0" w:count="371">
+  <w:latentStyles w:defLockedState="0" w:defUIPriority="99" w:defSemiHidden="0" w:defUnhideWhenUsed="0" w:defQFormat="0" w:count="382">
     <w:lsdException w:name="Normal" w:uiPriority="0" w:qFormat="1"/>
     <w:lsdException w:name="heading 1" w:uiPriority="9" w:qFormat="1"/>
     <w:lsdException w:name="heading 2" w:semiHidden="1" w:uiPriority="9" w:unhideWhenUsed="1" w:qFormat="1"/>
@@ -4273,7 +7443,6 @@
     <w:lsdException w:name="HTML Sample" w:semiHidden="1" w:unhideWhenUsed="1"/>
     <w:lsdException w:name="HTML Typewriter" w:semiHidden="1" w:unhideWhenUsed="1"/>
     <w:lsdException w:name="HTML Variable" w:semiHidden="1" w:unhideWhenUsed="1"/>
-    <w:lsdException w:name="Normal Table" w:semiHidden="1" w:unhideWhenUsed="1"/>
     <w:lsdException w:name="annotation subject" w:semiHidden="1" w:unhideWhenUsed="1"/>
     <w:lsdException w:name="No List" w:semiHidden="1" w:unhideWhenUsed="1"/>
     <w:lsdException w:name="Outline List 1" w:semiHidden="1" w:unhideWhenUsed="1"/>
@@ -4319,11 +7488,9 @@
     <w:lsdException w:name="Table Subtle 1" w:semiHidden="1" w:unhideWhenUsed="1"/>
     <w:lsdException w:name="Table Subtle 2" w:semiHidden="1" w:unhideWhenUsed="1"/>
     <w:lsdException w:name="Table Web 1" w:semiHidden="1" w:unhideWhenUsed="1"/>
-    <w:lsdException w:name="Table Web 2" w:semiHidden="1" w:unhideWhenUsed="1"/>
     <w:lsdException w:name="Table Web 3" w:semiHidden="1" w:unhideWhenUsed="1"/>
     <w:lsdException w:name="Balloon Text" w:semiHidden="1" w:unhideWhenUsed="1"/>
     <w:lsdException w:name="Table Grid" w:uiPriority="39"/>
-    <w:lsdException w:name="Table Theme" w:semiHidden="1" w:unhideWhenUsed="1"/>
     <w:lsdException w:name="Placeholder Text" w:semiHidden="1"/>
     <w:lsdException w:name="No Spacing" w:uiPriority="1" w:qFormat="1"/>
     <w:lsdException w:name="Light Shading" w:uiPriority="60"/>
@@ -4539,6 +7706,8 @@
     <w:lsdException w:name="List Table 5 Dark Accent 6" w:uiPriority="50"/>
     <w:lsdException w:name="List Table 6 Colorful Accent 6" w:uiPriority="51"/>
     <w:lsdException w:name="List Table 7 Colorful Accent 6" w:uiPriority="52"/>
+    <w:lsdException w:name="Mention" w:semiHidden="1" w:unhideWhenUsed="1"/>
+    <w:lsdException w:name="Smart Hyperlink" w:semiHidden="1" w:unhideWhenUsed="1"/>
   </w:latentStyles>
   <w:style w:type="paragraph" w:default="1" w:styleId="Normal">
     <w:name w:val="Normal"/>

</xml_diff>